<commit_message>
add Software Testing reports
</commit_message>
<xml_diff>
--- a/3course/2semester/Software Testing/lab3/docs/Лабораторная работа №3 ТПО.docx
+++ b/3course/2semester/Software Testing/lab3/docs/Лабораторная работа №3 ТПО.docx
@@ -150,51 +150,15 @@
           <w:color w:val="000000" w:themeColor="text1"/>
           <w:lang w:val="ru-RU"/>
         </w:rPr>
-        <w:t xml:space="preserve">по лабораторной работе № </w:t>
-      </w:r>
-      <w:r>
-        <w:rPr>
-          <w:rFonts w:ascii="Times New Roman" w:hAnsi="Times New Roman" w:cs="Times New Roman"/>
-          <w:b/>
-          <w:bCs/>
+        <w:t>по лабораторной работе № 3 по дисциплине</w:t>
+      </w:r>
+      <w:r>
+        <w:rPr>
+          <w:rFonts w:ascii="Times New Roman" w:hAnsi="Times New Roman" w:cs="Times New Roman"/>
           <w:color w:val="000000" w:themeColor="text1"/>
           <w:lang w:val="ru-RU"/>
         </w:rPr>
-        <w:t>3</w:t>
-      </w:r>
-      <w:r>
-        <w:rPr>
-          <w:rFonts w:ascii="Times New Roman" w:hAnsi="Times New Roman" w:cs="Times New Roman"/>
-          <w:b/>
-          <w:bCs/>
-          <w:color w:val="000000" w:themeColor="text1"/>
-          <w:lang w:val="ru-RU"/>
-        </w:rPr>
-        <w:t xml:space="preserve"> по дисциплине</w:t>
-      </w:r>
-      <w:r>
-        <w:rPr>
-          <w:rFonts w:ascii="Times New Roman" w:hAnsi="Times New Roman" w:cs="Times New Roman"/>
-          <w:color w:val="000000" w:themeColor="text1"/>
-          <w:lang w:val="ru-RU"/>
-        </w:rPr>
-        <w:t xml:space="preserve"> «</w:t>
-      </w:r>
-      <w:r>
-        <w:rPr>
-          <w:rFonts w:ascii="Times New Roman" w:hAnsi="Times New Roman" w:cs="Times New Roman"/>
-          <w:color w:val="000000" w:themeColor="text1"/>
-          <w:lang w:val="ru-RU"/>
-        </w:rPr>
-        <w:t>Тестирование программного обеспечения</w:t>
-      </w:r>
-      <w:r>
-        <w:rPr>
-          <w:rFonts w:ascii="Times New Roman" w:hAnsi="Times New Roman" w:cs="Times New Roman"/>
-          <w:color w:val="000000" w:themeColor="text1"/>
-          <w:lang w:val="ru-RU"/>
-        </w:rPr>
-        <w:t>»</w:t>
+        <w:t xml:space="preserve"> «Тестирование программного обеспечения»</w:t>
       </w:r>
       <w:bookmarkEnd w:id="1"/>
       <w:bookmarkEnd w:id="2"/>
@@ -593,6 +557,7 @@
         <w:rPr>
           <w:b/>
           <w:bCs/>
+          <w:noProof/>
           <w:sz w:val="32"/>
           <w:szCs w:val="32"/>
           <w:lang w:val="ru-RU"/>
@@ -642,6 +607,7 @@
           <w:bCs/>
           <w:sz w:val="32"/>
           <w:szCs w:val="32"/>
+          <w:lang w:val="ru-RU"/>
         </w:rPr>
       </w:pPr>
       <w:r>
@@ -657,6 +623,48 @@
     </w:p>
     <w:p>
       <w:pPr>
+        <w:rPr>
+          <w:sz w:val="28"/>
+          <w:szCs w:val="28"/>
+          <w:lang w:val="ru-RU"/>
+        </w:rPr>
+      </w:pPr>
+      <w:r>
+        <w:rPr>
+          <w:sz w:val="28"/>
+          <w:szCs w:val="28"/>
+          <w:lang w:val="ru-RU"/>
+        </w:rPr>
+        <w:t>Исходники:</w:t>
+      </w:r>
+      <w:r>
+        <w:rPr>
+          <w:lang w:val="ru-RU"/>
+        </w:rPr>
+        <w:t xml:space="preserve"> </w:t>
+      </w:r>
+      <w:hyperlink r:id="rId7" w:history="1">
+        <w:r>
+          <w:rPr>
+            <w:rStyle w:val="Hyperlink"/>
+            <w:sz w:val="28"/>
+            <w:szCs w:val="28"/>
+            <w:lang w:val="ru-RU"/>
+          </w:rPr>
+          <w:t>https://github.com/ANVISERO/ITMO/tree/main/3course/2semester/Software%20Testing/lab3</w:t>
+        </w:r>
+      </w:hyperlink>
+      <w:r>
+        <w:rPr>
+          <w:sz w:val="28"/>
+          <w:szCs w:val="28"/>
+          <w:lang w:val="ru-RU"/>
+        </w:rPr>
+        <w:t xml:space="preserve"> </w:t>
+      </w:r>
+    </w:p>
+    <w:p>
+      <w:pPr>
         <w:jc w:val="center"/>
         <w:rPr>
           <w:b/>
@@ -701,6 +709,7 @@
         <w:rPr>
           <w:b/>
           <w:bCs/>
+          <w:noProof/>
           <w:sz w:val="32"/>
           <w:szCs w:val="32"/>
         </w:rPr>
@@ -720,7 +729,7 @@
                     <pic:cNvPicPr/>
                   </pic:nvPicPr>
                   <pic:blipFill>
-                    <a:blip r:embed="rId7"/>
+                    <a:blip r:embed="rId8"/>
                     <a:stretch>
                       <a:fillRect/>
                     </a:stretch>
@@ -749,20 +758,21 @@
           <w:bCs/>
           <w:sz w:val="32"/>
           <w:szCs w:val="32"/>
-          <w:lang w:val="ru-RU"/>
-        </w:rPr>
-      </w:pPr>
-      <w:proofErr w:type="spellStart"/>
-      <w:r>
+        </w:rPr>
+      </w:pPr>
+    </w:p>
+    <w:p>
+      <w:pPr>
+        <w:jc w:val="center"/>
         <w:rPr>
           <w:b/>
           <w:bCs/>
           <w:sz w:val="32"/>
           <w:szCs w:val="32"/>
-        </w:rPr>
-        <w:t>CheckList</w:t>
-      </w:r>
-      <w:proofErr w:type="spellEnd"/>
+          <w:lang w:val="ru-RU"/>
+        </w:rPr>
+      </w:pPr>
+      <w:proofErr w:type="spellStart"/>
       <w:r>
         <w:rPr>
           <w:b/>
@@ -770,8 +780,9 @@
           <w:sz w:val="32"/>
           <w:szCs w:val="32"/>
         </w:rPr>
-        <w:t xml:space="preserve"> </w:t>
-      </w:r>
+        <w:t>CheckList</w:t>
+      </w:r>
+      <w:proofErr w:type="spellEnd"/>
       <w:r>
         <w:rPr>
           <w:b/>
@@ -780,19 +791,562 @@
           <w:szCs w:val="32"/>
           <w:lang w:val="ru-RU"/>
         </w:rPr>
-        <w:t>тестового покрытия</w:t>
-      </w:r>
-    </w:p>
-    <w:p>
-      <w:pPr>
-        <w:jc w:val="center"/>
-        <w:rPr>
-          <w:b/>
-          <w:bCs/>
-          <w:sz w:val="32"/>
-          <w:szCs w:val="32"/>
-        </w:rPr>
-      </w:pPr>
+        <w:t xml:space="preserve"> тестового покрытия</w:t>
+      </w:r>
+    </w:p>
+    <w:p>
+      <w:pPr>
+        <w:rPr>
+          <w:sz w:val="28"/>
+          <w:szCs w:val="28"/>
+        </w:rPr>
+      </w:pPr>
+      <w:r>
+        <w:rPr>
+          <w:sz w:val="28"/>
+          <w:szCs w:val="28"/>
+          <w:lang w:val="ru-RU"/>
+        </w:rPr>
+        <w:t>Тестовый сценарий с авторизацией:</w:t>
+      </w:r>
+    </w:p>
+    <w:p>
+      <w:pPr>
+        <w:pStyle w:val="ListParagraph"/>
+        <w:numPr>
+          <w:ilvl w:val="0"/>
+          <w:numId w:val="2"/>
+        </w:numPr>
+        <w:rPr>
+          <w:rFonts w:ascii="Times New Roman" w:hAnsi="Times New Roman" w:cs="Times New Roman"/>
+          <w:sz w:val="28"/>
+          <w:szCs w:val="28"/>
+        </w:rPr>
+      </w:pPr>
+      <w:bookmarkStart w:id="5" w:name="_Hlk166933573"/>
+      <w:r>
+        <w:rPr>
+          <w:rFonts w:ascii="Times New Roman" w:hAnsi="Times New Roman" w:cs="Times New Roman"/>
+          <w:sz w:val="28"/>
+          <w:szCs w:val="28"/>
+          <w:lang w:val="ru-RU"/>
+        </w:rPr>
+        <w:t>Вход в систему</w:t>
+      </w:r>
+    </w:p>
+    <w:p>
+      <w:pPr>
+        <w:pStyle w:val="ListParagraph"/>
+        <w:numPr>
+          <w:ilvl w:val="0"/>
+          <w:numId w:val="2"/>
+        </w:numPr>
+        <w:rPr>
+          <w:rFonts w:ascii="Times New Roman" w:hAnsi="Times New Roman" w:cs="Times New Roman"/>
+          <w:sz w:val="28"/>
+          <w:szCs w:val="28"/>
+        </w:rPr>
+      </w:pPr>
+      <w:bookmarkStart w:id="6" w:name="_Hlk166933703"/>
+      <w:bookmarkEnd w:id="5"/>
+      <w:r>
+        <w:rPr>
+          <w:rFonts w:ascii="Times New Roman" w:hAnsi="Times New Roman" w:cs="Times New Roman"/>
+          <w:sz w:val="28"/>
+          <w:szCs w:val="28"/>
+          <w:lang w:val="ru-RU"/>
+        </w:rPr>
+        <w:t>Регистрация в системе</w:t>
+      </w:r>
+    </w:p>
+    <w:p>
+      <w:pPr>
+        <w:pStyle w:val="ListParagraph"/>
+        <w:numPr>
+          <w:ilvl w:val="0"/>
+          <w:numId w:val="2"/>
+        </w:numPr>
+        <w:rPr>
+          <w:rFonts w:ascii="Times New Roman" w:hAnsi="Times New Roman" w:cs="Times New Roman"/>
+          <w:sz w:val="28"/>
+          <w:szCs w:val="28"/>
+          <w:lang w:val="ru-RU"/>
+        </w:rPr>
+      </w:pPr>
+      <w:bookmarkStart w:id="7" w:name="_Hlk166933912"/>
+      <w:bookmarkEnd w:id="6"/>
+      <w:r>
+        <w:rPr>
+          <w:rFonts w:ascii="Times New Roman" w:hAnsi="Times New Roman" w:cs="Times New Roman"/>
+          <w:sz w:val="28"/>
+          <w:szCs w:val="28"/>
+          <w:lang w:val="ru-RU"/>
+        </w:rPr>
+        <w:t>Вход в систему с неверными данными</w:t>
+      </w:r>
+    </w:p>
+    <w:p>
+      <w:pPr>
+        <w:pStyle w:val="ListParagraph"/>
+        <w:numPr>
+          <w:ilvl w:val="0"/>
+          <w:numId w:val="2"/>
+        </w:numPr>
+        <w:rPr>
+          <w:rFonts w:ascii="Times New Roman" w:hAnsi="Times New Roman" w:cs="Times New Roman"/>
+          <w:sz w:val="28"/>
+          <w:szCs w:val="28"/>
+          <w:lang w:val="ru-RU"/>
+        </w:rPr>
+      </w:pPr>
+      <w:bookmarkStart w:id="8" w:name="_Hlk166934015"/>
+      <w:bookmarkEnd w:id="7"/>
+      <w:r>
+        <w:rPr>
+          <w:rFonts w:ascii="Times New Roman" w:hAnsi="Times New Roman" w:cs="Times New Roman"/>
+          <w:sz w:val="28"/>
+          <w:szCs w:val="28"/>
+          <w:lang w:val="ru-RU"/>
+        </w:rPr>
+        <w:lastRenderedPageBreak/>
+        <w:t>Выход из системы</w:t>
+      </w:r>
+    </w:p>
+    <w:p>
+      <w:pPr>
+        <w:rPr>
+          <w:sz w:val="28"/>
+          <w:szCs w:val="28"/>
+          <w:lang w:val="ru-RU"/>
+        </w:rPr>
+      </w:pPr>
+      <w:bookmarkStart w:id="9" w:name="_Hlk166934162"/>
+      <w:bookmarkEnd w:id="8"/>
+      <w:r>
+        <w:rPr>
+          <w:sz w:val="28"/>
+          <w:szCs w:val="28"/>
+          <w:lang w:val="ru-RU"/>
+        </w:rPr>
+        <w:t>Завести новый проект:</w:t>
+      </w:r>
+    </w:p>
+    <w:bookmarkEnd w:id="9"/>
+    <w:p>
+      <w:pPr>
+        <w:pStyle w:val="ListParagraph"/>
+        <w:numPr>
+          <w:ilvl w:val="0"/>
+          <w:numId w:val="3"/>
+        </w:numPr>
+        <w:rPr>
+          <w:rFonts w:ascii="Times New Roman" w:hAnsi="Times New Roman" w:cs="Times New Roman"/>
+          <w:sz w:val="28"/>
+          <w:szCs w:val="28"/>
+          <w:lang w:val="ru-RU"/>
+        </w:rPr>
+      </w:pPr>
+      <w:proofErr w:type="spellStart"/>
+      <w:r>
+        <w:rPr>
+          <w:rFonts w:ascii="Times New Roman" w:hAnsi="Times New Roman" w:cs="Times New Roman"/>
+          <w:color w:val="313436"/>
+          <w:sz w:val="28"/>
+          <w:szCs w:val="28"/>
+          <w:shd w:val="clear" w:color="auto" w:fill="FFFFFF"/>
+        </w:rPr>
+        <w:t>Поисковое</w:t>
+      </w:r>
+      <w:proofErr w:type="spellEnd"/>
+      <w:r>
+        <w:rPr>
+          <w:rFonts w:ascii="Times New Roman" w:hAnsi="Times New Roman" w:cs="Times New Roman"/>
+          <w:color w:val="313436"/>
+          <w:sz w:val="28"/>
+          <w:szCs w:val="28"/>
+          <w:shd w:val="clear" w:color="auto" w:fill="FFFFFF"/>
+        </w:rPr>
+        <w:t xml:space="preserve"> </w:t>
+      </w:r>
+      <w:proofErr w:type="spellStart"/>
+      <w:r>
+        <w:rPr>
+          <w:rFonts w:ascii="Times New Roman" w:hAnsi="Times New Roman" w:cs="Times New Roman"/>
+          <w:color w:val="313436"/>
+          <w:sz w:val="28"/>
+          <w:szCs w:val="28"/>
+          <w:shd w:val="clear" w:color="auto" w:fill="FFFFFF"/>
+        </w:rPr>
+        <w:t>продвижение</w:t>
+      </w:r>
+      <w:proofErr w:type="spellEnd"/>
+      <w:r>
+        <w:rPr>
+          <w:rFonts w:ascii="Times New Roman" w:hAnsi="Times New Roman" w:cs="Times New Roman"/>
+          <w:color w:val="313436"/>
+          <w:sz w:val="28"/>
+          <w:szCs w:val="28"/>
+          <w:shd w:val="clear" w:color="auto" w:fill="FFFFFF"/>
+        </w:rPr>
+        <w:t xml:space="preserve"> SEO</w:t>
+      </w:r>
+    </w:p>
+    <w:p>
+      <w:pPr>
+        <w:pStyle w:val="ListParagraph"/>
+        <w:numPr>
+          <w:ilvl w:val="0"/>
+          <w:numId w:val="3"/>
+        </w:numPr>
+        <w:rPr>
+          <w:rFonts w:ascii="Times New Roman" w:hAnsi="Times New Roman" w:cs="Times New Roman"/>
+          <w:sz w:val="28"/>
+          <w:szCs w:val="28"/>
+          <w:lang w:val="ru-RU"/>
+        </w:rPr>
+      </w:pPr>
+      <w:proofErr w:type="spellStart"/>
+      <w:r>
+        <w:rPr>
+          <w:rFonts w:ascii="Times New Roman" w:hAnsi="Times New Roman" w:cs="Times New Roman"/>
+          <w:color w:val="313436"/>
+          <w:sz w:val="28"/>
+          <w:szCs w:val="28"/>
+          <w:shd w:val="clear" w:color="auto" w:fill="FFFFFF"/>
+        </w:rPr>
+        <w:t>Контекстная</w:t>
+      </w:r>
+      <w:proofErr w:type="spellEnd"/>
+      <w:r>
+        <w:rPr>
+          <w:rFonts w:ascii="Times New Roman" w:hAnsi="Times New Roman" w:cs="Times New Roman"/>
+          <w:color w:val="313436"/>
+          <w:sz w:val="28"/>
+          <w:szCs w:val="28"/>
+          <w:shd w:val="clear" w:color="auto" w:fill="FFFFFF"/>
+        </w:rPr>
+        <w:t xml:space="preserve"> </w:t>
+      </w:r>
+      <w:proofErr w:type="spellStart"/>
+      <w:r>
+        <w:rPr>
+          <w:rFonts w:ascii="Times New Roman" w:hAnsi="Times New Roman" w:cs="Times New Roman"/>
+          <w:color w:val="313436"/>
+          <w:sz w:val="28"/>
+          <w:szCs w:val="28"/>
+          <w:shd w:val="clear" w:color="auto" w:fill="FFFFFF"/>
+        </w:rPr>
+        <w:t>реклама</w:t>
+      </w:r>
+      <w:proofErr w:type="spellEnd"/>
+      <w:r>
+        <w:rPr>
+          <w:rFonts w:ascii="Times New Roman" w:hAnsi="Times New Roman" w:cs="Times New Roman"/>
+          <w:color w:val="313436"/>
+          <w:sz w:val="28"/>
+          <w:szCs w:val="28"/>
+          <w:shd w:val="clear" w:color="auto" w:fill="FFFFFF"/>
+        </w:rPr>
+        <w:t xml:space="preserve"> PPC</w:t>
+      </w:r>
+    </w:p>
+    <w:p>
+      <w:pPr>
+        <w:pStyle w:val="ListParagraph"/>
+        <w:numPr>
+          <w:ilvl w:val="0"/>
+          <w:numId w:val="3"/>
+        </w:numPr>
+        <w:rPr>
+          <w:rFonts w:ascii="Times New Roman" w:hAnsi="Times New Roman" w:cs="Times New Roman"/>
+          <w:sz w:val="28"/>
+          <w:szCs w:val="28"/>
+          <w:lang w:val="ru-RU"/>
+        </w:rPr>
+      </w:pPr>
+      <w:proofErr w:type="spellStart"/>
+      <w:r>
+        <w:rPr>
+          <w:rFonts w:ascii="Times New Roman" w:hAnsi="Times New Roman" w:cs="Times New Roman"/>
+          <w:color w:val="313436"/>
+          <w:sz w:val="28"/>
+          <w:szCs w:val="28"/>
+          <w:shd w:val="clear" w:color="auto" w:fill="FFFFFF"/>
+        </w:rPr>
+        <w:t>Таргетированная</w:t>
+      </w:r>
+      <w:proofErr w:type="spellEnd"/>
+      <w:r>
+        <w:rPr>
+          <w:rFonts w:ascii="Times New Roman" w:hAnsi="Times New Roman" w:cs="Times New Roman"/>
+          <w:color w:val="313436"/>
+          <w:sz w:val="28"/>
+          <w:szCs w:val="28"/>
+          <w:shd w:val="clear" w:color="auto" w:fill="FFFFFF"/>
+        </w:rPr>
+        <w:t xml:space="preserve"> </w:t>
+      </w:r>
+      <w:proofErr w:type="spellStart"/>
+      <w:r>
+        <w:rPr>
+          <w:rFonts w:ascii="Times New Roman" w:hAnsi="Times New Roman" w:cs="Times New Roman"/>
+          <w:color w:val="313436"/>
+          <w:sz w:val="28"/>
+          <w:szCs w:val="28"/>
+          <w:shd w:val="clear" w:color="auto" w:fill="FFFFFF"/>
+        </w:rPr>
+        <w:t>реклама</w:t>
+      </w:r>
+      <w:proofErr w:type="spellEnd"/>
+    </w:p>
+    <w:p>
+      <w:pPr>
+        <w:pStyle w:val="ListParagraph"/>
+        <w:numPr>
+          <w:ilvl w:val="0"/>
+          <w:numId w:val="3"/>
+        </w:numPr>
+        <w:rPr>
+          <w:rFonts w:ascii="Times New Roman" w:hAnsi="Times New Roman" w:cs="Times New Roman"/>
+          <w:sz w:val="28"/>
+          <w:szCs w:val="28"/>
+          <w:lang w:val="ru-RU"/>
+        </w:rPr>
+      </w:pPr>
+      <w:proofErr w:type="spellStart"/>
+      <w:r>
+        <w:rPr>
+          <w:rFonts w:ascii="Times New Roman" w:hAnsi="Times New Roman" w:cs="Times New Roman"/>
+          <w:color w:val="313436"/>
+          <w:sz w:val="28"/>
+          <w:szCs w:val="28"/>
+          <w:shd w:val="clear" w:color="auto" w:fill="FFFFFF"/>
+        </w:rPr>
+        <w:t>Продвижение</w:t>
+      </w:r>
+      <w:proofErr w:type="spellEnd"/>
+      <w:r>
+        <w:rPr>
+          <w:rFonts w:ascii="Times New Roman" w:hAnsi="Times New Roman" w:cs="Times New Roman"/>
+          <w:color w:val="313436"/>
+          <w:sz w:val="28"/>
+          <w:szCs w:val="28"/>
+          <w:shd w:val="clear" w:color="auto" w:fill="FFFFFF"/>
+        </w:rPr>
+        <w:t xml:space="preserve"> </w:t>
+      </w:r>
+      <w:proofErr w:type="spellStart"/>
+      <w:r>
+        <w:rPr>
+          <w:rFonts w:ascii="Times New Roman" w:hAnsi="Times New Roman" w:cs="Times New Roman"/>
+          <w:color w:val="313436"/>
+          <w:sz w:val="28"/>
+          <w:szCs w:val="28"/>
+          <w:shd w:val="clear" w:color="auto" w:fill="FFFFFF"/>
+        </w:rPr>
+        <w:t>товаров</w:t>
+      </w:r>
+      <w:proofErr w:type="spellEnd"/>
+    </w:p>
+    <w:p>
+      <w:pPr>
+        <w:rPr>
+          <w:sz w:val="28"/>
+          <w:szCs w:val="28"/>
+          <w:lang w:val="ru-RU"/>
+        </w:rPr>
+      </w:pPr>
+      <w:bookmarkStart w:id="10" w:name="_Hlk166934380"/>
+      <w:r>
+        <w:rPr>
+          <w:sz w:val="28"/>
+          <w:szCs w:val="28"/>
+          <w:lang w:val="ru-RU"/>
+        </w:rPr>
+        <w:t>Переход по страницам, их просмотр и проверка наличия нужных элементов:</w:t>
+      </w:r>
+    </w:p>
+    <w:bookmarkEnd w:id="10"/>
+    <w:p>
+      <w:pPr>
+        <w:pStyle w:val="ListParagraph"/>
+        <w:numPr>
+          <w:ilvl w:val="0"/>
+          <w:numId w:val="5"/>
+        </w:numPr>
+        <w:rPr>
+          <w:rFonts w:ascii="Times New Roman" w:hAnsi="Times New Roman" w:cs="Times New Roman"/>
+          <w:sz w:val="28"/>
+          <w:szCs w:val="28"/>
+          <w:lang w:val="ru-RU"/>
+        </w:rPr>
+      </w:pPr>
+      <w:r>
+        <w:rPr>
+          <w:rFonts w:ascii="Times New Roman" w:hAnsi="Times New Roman" w:cs="Times New Roman"/>
+          <w:sz w:val="28"/>
+          <w:szCs w:val="28"/>
+          <w:lang w:val="ru-RU"/>
+        </w:rPr>
+        <w:t>Возможности</w:t>
+      </w:r>
+    </w:p>
+    <w:p>
+      <w:pPr>
+        <w:pStyle w:val="ListParagraph"/>
+        <w:numPr>
+          <w:ilvl w:val="0"/>
+          <w:numId w:val="5"/>
+        </w:numPr>
+        <w:rPr>
+          <w:rFonts w:ascii="Times New Roman" w:hAnsi="Times New Roman" w:cs="Times New Roman"/>
+          <w:sz w:val="28"/>
+          <w:szCs w:val="28"/>
+          <w:lang w:val="ru-RU"/>
+        </w:rPr>
+      </w:pPr>
+      <w:r>
+        <w:rPr>
+          <w:rFonts w:ascii="Times New Roman" w:hAnsi="Times New Roman" w:cs="Times New Roman"/>
+          <w:sz w:val="28"/>
+          <w:szCs w:val="28"/>
+          <w:lang w:val="ru-RU"/>
+        </w:rPr>
+        <w:t>Обучение</w:t>
+      </w:r>
+    </w:p>
+    <w:p>
+      <w:pPr>
+        <w:pStyle w:val="ListParagraph"/>
+        <w:numPr>
+          <w:ilvl w:val="0"/>
+          <w:numId w:val="5"/>
+        </w:numPr>
+        <w:rPr>
+          <w:rFonts w:ascii="Times New Roman" w:hAnsi="Times New Roman" w:cs="Times New Roman"/>
+          <w:sz w:val="28"/>
+          <w:szCs w:val="28"/>
+          <w:lang w:val="ru-RU"/>
+        </w:rPr>
+      </w:pPr>
+      <w:r>
+        <w:rPr>
+          <w:rFonts w:ascii="Times New Roman" w:hAnsi="Times New Roman" w:cs="Times New Roman"/>
+          <w:sz w:val="28"/>
+          <w:szCs w:val="28"/>
+          <w:lang w:val="ru-RU"/>
+        </w:rPr>
+        <w:t>Переход в блог</w:t>
+      </w:r>
+    </w:p>
+    <w:p>
+      <w:pPr>
+        <w:rPr>
+          <w:sz w:val="28"/>
+          <w:szCs w:val="28"/>
+          <w:lang w:val="ru-RU"/>
+        </w:rPr>
+      </w:pPr>
+      <w:bookmarkStart w:id="11" w:name="_Hlk166934492"/>
+      <w:r>
+        <w:rPr>
+          <w:sz w:val="28"/>
+          <w:szCs w:val="28"/>
+          <w:lang w:val="ru-RU"/>
+        </w:rPr>
+        <w:t xml:space="preserve">Проверка </w:t>
+      </w:r>
+      <w:proofErr w:type="spellStart"/>
+      <w:r>
+        <w:rPr>
+          <w:sz w:val="28"/>
+          <w:szCs w:val="28"/>
+          <w:lang w:val="ru-RU"/>
+        </w:rPr>
+        <w:t>редиректа</w:t>
+      </w:r>
+      <w:proofErr w:type="spellEnd"/>
+      <w:r>
+        <w:rPr>
+          <w:sz w:val="28"/>
+          <w:szCs w:val="28"/>
+          <w:lang w:val="ru-RU"/>
+        </w:rPr>
+        <w:t xml:space="preserve"> с основной страницы:</w:t>
+      </w:r>
+    </w:p>
+    <w:p>
+      <w:pPr>
+        <w:pStyle w:val="ListParagraph"/>
+        <w:numPr>
+          <w:ilvl w:val="0"/>
+          <w:numId w:val="6"/>
+        </w:numPr>
+        <w:rPr>
+          <w:rFonts w:ascii="Times New Roman" w:hAnsi="Times New Roman" w:cs="Times New Roman"/>
+          <w:sz w:val="28"/>
+          <w:szCs w:val="28"/>
+          <w:lang w:val="ru-RU"/>
+        </w:rPr>
+      </w:pPr>
+      <w:bookmarkStart w:id="12" w:name="_Hlk166934498"/>
+      <w:bookmarkEnd w:id="11"/>
+      <w:proofErr w:type="spellStart"/>
+      <w:r>
+        <w:rPr>
+          <w:rFonts w:ascii="Times New Roman" w:hAnsi="Times New Roman" w:cs="Times New Roman"/>
+          <w:sz w:val="28"/>
+          <w:szCs w:val="28"/>
+          <w:lang w:val="ru-RU"/>
+        </w:rPr>
+        <w:t>Редирект</w:t>
+      </w:r>
+      <w:proofErr w:type="spellEnd"/>
+      <w:r>
+        <w:rPr>
+          <w:rFonts w:ascii="Times New Roman" w:hAnsi="Times New Roman" w:cs="Times New Roman"/>
+          <w:sz w:val="28"/>
+          <w:szCs w:val="28"/>
+          <w:lang w:val="ru-RU"/>
+        </w:rPr>
+        <w:t xml:space="preserve"> в блог</w:t>
+      </w:r>
+    </w:p>
+    <w:bookmarkEnd w:id="12"/>
+    <w:p>
+      <w:pPr>
+        <w:pStyle w:val="ListParagraph"/>
+        <w:numPr>
+          <w:ilvl w:val="0"/>
+          <w:numId w:val="6"/>
+        </w:numPr>
+        <w:rPr>
+          <w:rFonts w:ascii="Times New Roman" w:hAnsi="Times New Roman" w:cs="Times New Roman"/>
+          <w:sz w:val="28"/>
+          <w:szCs w:val="28"/>
+          <w:lang w:val="ru-RU"/>
+        </w:rPr>
+      </w:pPr>
+      <w:proofErr w:type="spellStart"/>
+      <w:r>
+        <w:rPr>
+          <w:rFonts w:ascii="Times New Roman" w:hAnsi="Times New Roman" w:cs="Times New Roman"/>
+          <w:sz w:val="28"/>
+          <w:szCs w:val="28"/>
+          <w:lang w:val="ru-RU"/>
+        </w:rPr>
+        <w:t>Редирект</w:t>
+      </w:r>
+      <w:proofErr w:type="spellEnd"/>
+      <w:r>
+        <w:rPr>
+          <w:rFonts w:ascii="Times New Roman" w:hAnsi="Times New Roman" w:cs="Times New Roman"/>
+          <w:sz w:val="28"/>
+          <w:szCs w:val="28"/>
+          <w:lang w:val="ru-RU"/>
+        </w:rPr>
+        <w:t xml:space="preserve"> в личный кабинет</w:t>
+      </w:r>
     </w:p>
     <w:p>
       <w:pPr>
@@ -806,9 +1360,9 @@
           <w:color w:val="212529"/>
           <w:sz w:val="32"/>
           <w:szCs w:val="32"/>
-        </w:rPr>
-      </w:pPr>
-      <w:proofErr w:type="spellStart"/>
+          <w:lang w:val="ru-RU"/>
+        </w:rPr>
+      </w:pPr>
       <w:r>
         <w:rPr>
           <w:b/>
@@ -816,85 +1370,1573 @@
           <w:color w:val="212529"/>
           <w:sz w:val="32"/>
           <w:szCs w:val="32"/>
-        </w:rPr>
-        <w:t>Описание</w:t>
+          <w:lang w:val="ru-RU"/>
+        </w:rPr>
+        <w:t>Описание набора тестовых сценариев.</w:t>
+      </w:r>
+    </w:p>
+    <w:p>
+      <w:pPr>
+        <w:rPr>
+          <w:sz w:val="28"/>
+          <w:szCs w:val="28"/>
+          <w:lang w:val="ru-RU"/>
+        </w:rPr>
+      </w:pPr>
+      <w:r>
+        <w:rPr>
+          <w:sz w:val="28"/>
+          <w:szCs w:val="28"/>
+          <w:lang w:val="ru-RU"/>
+        </w:rPr>
+        <w:t>Вход в систему</w:t>
+      </w:r>
+      <w:r>
+        <w:rPr>
+          <w:sz w:val="28"/>
+          <w:szCs w:val="28"/>
+          <w:lang w:val="ru-RU"/>
+        </w:rPr>
+        <w:t>:</w:t>
+      </w:r>
+    </w:p>
+    <w:p>
+      <w:pPr>
+        <w:pStyle w:val="ListParagraph"/>
+        <w:numPr>
+          <w:ilvl w:val="0"/>
+          <w:numId w:val="7"/>
+        </w:numPr>
+        <w:rPr>
+          <w:rFonts w:ascii="Times New Roman" w:hAnsi="Times New Roman" w:cs="Times New Roman"/>
+          <w:sz w:val="28"/>
+          <w:szCs w:val="28"/>
+          <w:lang w:val="ru-RU"/>
+        </w:rPr>
+      </w:pPr>
+      <w:bookmarkStart w:id="13" w:name="_Hlk166933723"/>
+      <w:r>
+        <w:rPr>
+          <w:rFonts w:ascii="Times New Roman" w:hAnsi="Times New Roman" w:cs="Times New Roman"/>
+          <w:sz w:val="28"/>
+          <w:szCs w:val="28"/>
+          <w:lang w:val="ru-RU"/>
+        </w:rPr>
+        <w:t xml:space="preserve">Перейти на сайт </w:t>
+      </w:r>
+      <w:hyperlink r:id="rId9" w:tgtFrame="_blank" w:history="1">
+        <w:r>
+          <w:rPr>
+            <w:rStyle w:val="Hyperlink"/>
+            <w:rFonts w:ascii="Times New Roman" w:hAnsi="Times New Roman" w:cs="Times New Roman"/>
+            <w:color w:val="337AB7"/>
+            <w:sz w:val="28"/>
+            <w:szCs w:val="28"/>
+          </w:rPr>
+          <w:t>http</w:t>
+        </w:r>
+        <w:r>
+          <w:rPr>
+            <w:rStyle w:val="Hyperlink"/>
+            <w:rFonts w:ascii="Times New Roman" w:hAnsi="Times New Roman" w:cs="Times New Roman"/>
+            <w:color w:val="337AB7"/>
+            <w:sz w:val="28"/>
+            <w:szCs w:val="28"/>
+            <w:lang w:val="ru-RU"/>
+          </w:rPr>
+          <w:t>://</w:t>
+        </w:r>
+        <w:proofErr w:type="spellStart"/>
+        <w:r>
+          <w:rPr>
+            <w:rStyle w:val="Hyperlink"/>
+            <w:rFonts w:ascii="Times New Roman" w:hAnsi="Times New Roman" w:cs="Times New Roman"/>
+            <w:color w:val="337AB7"/>
+            <w:sz w:val="28"/>
+            <w:szCs w:val="28"/>
+          </w:rPr>
+          <w:t>seopult</w:t>
+        </w:r>
+        <w:proofErr w:type="spellEnd"/>
+        <w:r>
+          <w:rPr>
+            <w:rStyle w:val="Hyperlink"/>
+            <w:rFonts w:ascii="Times New Roman" w:hAnsi="Times New Roman" w:cs="Times New Roman"/>
+            <w:color w:val="337AB7"/>
+            <w:sz w:val="28"/>
+            <w:szCs w:val="28"/>
+            <w:lang w:val="ru-RU"/>
+          </w:rPr>
+          <w:t>.</w:t>
+        </w:r>
+        <w:proofErr w:type="spellStart"/>
+        <w:r>
+          <w:rPr>
+            <w:rStyle w:val="Hyperlink"/>
+            <w:rFonts w:ascii="Times New Roman" w:hAnsi="Times New Roman" w:cs="Times New Roman"/>
+            <w:color w:val="337AB7"/>
+            <w:sz w:val="28"/>
+            <w:szCs w:val="28"/>
+          </w:rPr>
+          <w:t>ru</w:t>
+        </w:r>
+        <w:proofErr w:type="spellEnd"/>
+        <w:r>
+          <w:rPr>
+            <w:rStyle w:val="Hyperlink"/>
+            <w:rFonts w:ascii="Times New Roman" w:hAnsi="Times New Roman" w:cs="Times New Roman"/>
+            <w:color w:val="337AB7"/>
+            <w:sz w:val="28"/>
+            <w:szCs w:val="28"/>
+            <w:lang w:val="ru-RU"/>
+          </w:rPr>
+          <w:t>/</w:t>
+        </w:r>
+      </w:hyperlink>
+    </w:p>
+    <w:p>
+      <w:pPr>
+        <w:pStyle w:val="ListParagraph"/>
+        <w:numPr>
+          <w:ilvl w:val="0"/>
+          <w:numId w:val="7"/>
+        </w:numPr>
+        <w:rPr>
+          <w:rFonts w:ascii="Times New Roman" w:hAnsi="Times New Roman" w:cs="Times New Roman"/>
+          <w:sz w:val="28"/>
+          <w:szCs w:val="28"/>
+          <w:lang w:val="ru-RU"/>
+        </w:rPr>
+      </w:pPr>
+      <w:bookmarkStart w:id="14" w:name="_Hlk166933676"/>
+      <w:r>
+        <w:rPr>
+          <w:rFonts w:ascii="Times New Roman" w:hAnsi="Times New Roman" w:cs="Times New Roman"/>
+          <w:sz w:val="28"/>
+          <w:szCs w:val="28"/>
+          <w:lang w:val="ru-RU"/>
+        </w:rPr>
+        <w:t>Нажать кнопку «Вход»</w:t>
+      </w:r>
+    </w:p>
+    <w:bookmarkEnd w:id="14"/>
+    <w:p>
+      <w:pPr>
+        <w:pStyle w:val="ListParagraph"/>
+        <w:numPr>
+          <w:ilvl w:val="0"/>
+          <w:numId w:val="7"/>
+        </w:numPr>
+        <w:rPr>
+          <w:rFonts w:ascii="Times New Roman" w:hAnsi="Times New Roman" w:cs="Times New Roman"/>
+          <w:sz w:val="28"/>
+          <w:szCs w:val="28"/>
+          <w:lang w:val="ru-RU"/>
+        </w:rPr>
+      </w:pPr>
+      <w:r>
+        <w:rPr>
+          <w:rFonts w:ascii="Times New Roman" w:hAnsi="Times New Roman" w:cs="Times New Roman"/>
+          <w:sz w:val="28"/>
+          <w:szCs w:val="28"/>
+          <w:lang w:val="ru-RU"/>
+        </w:rPr>
+        <w:t>Ввести Логин</w:t>
+      </w:r>
+    </w:p>
+    <w:p>
+      <w:pPr>
+        <w:pStyle w:val="ListParagraph"/>
+        <w:numPr>
+          <w:ilvl w:val="0"/>
+          <w:numId w:val="7"/>
+        </w:numPr>
+        <w:rPr>
+          <w:rFonts w:ascii="Times New Roman" w:hAnsi="Times New Roman" w:cs="Times New Roman"/>
+          <w:sz w:val="28"/>
+          <w:szCs w:val="28"/>
+          <w:lang w:val="ru-RU"/>
+        </w:rPr>
+      </w:pPr>
+      <w:r>
+        <w:rPr>
+          <w:rFonts w:ascii="Times New Roman" w:hAnsi="Times New Roman" w:cs="Times New Roman"/>
+          <w:sz w:val="28"/>
+          <w:szCs w:val="28"/>
+          <w:lang w:val="ru-RU"/>
+        </w:rPr>
+        <w:t>Ввести Пароль</w:t>
+      </w:r>
+    </w:p>
+    <w:p>
+      <w:pPr>
+        <w:pStyle w:val="ListParagraph"/>
+        <w:numPr>
+          <w:ilvl w:val="0"/>
+          <w:numId w:val="7"/>
+        </w:numPr>
+        <w:rPr>
+          <w:rFonts w:ascii="Times New Roman" w:hAnsi="Times New Roman" w:cs="Times New Roman"/>
+          <w:sz w:val="28"/>
+          <w:szCs w:val="28"/>
+          <w:lang w:val="ru-RU"/>
+        </w:rPr>
+      </w:pPr>
+      <w:r>
+        <w:rPr>
+          <w:rFonts w:ascii="Times New Roman" w:hAnsi="Times New Roman" w:cs="Times New Roman"/>
+          <w:sz w:val="28"/>
+          <w:szCs w:val="28"/>
+          <w:lang w:val="ru-RU"/>
+        </w:rPr>
+        <w:t>Нажать кнопку «</w:t>
+      </w:r>
+      <w:r>
+        <w:rPr>
+          <w:rFonts w:ascii="Times New Roman" w:hAnsi="Times New Roman" w:cs="Times New Roman"/>
+          <w:sz w:val="28"/>
+          <w:szCs w:val="28"/>
+          <w:lang w:val="ru-RU"/>
+        </w:rPr>
+        <w:t>Войти в систему</w:t>
+      </w:r>
+      <w:r>
+        <w:rPr>
+          <w:rFonts w:ascii="Times New Roman" w:hAnsi="Times New Roman" w:cs="Times New Roman"/>
+          <w:sz w:val="28"/>
+          <w:szCs w:val="28"/>
+          <w:lang w:val="ru-RU"/>
+        </w:rPr>
+        <w:t>»</w:t>
+      </w:r>
+    </w:p>
+    <w:bookmarkEnd w:id="13"/>
+    <w:p>
+      <w:pPr>
+        <w:rPr>
+          <w:sz w:val="28"/>
+          <w:szCs w:val="28"/>
+          <w:lang w:val="ru-RU"/>
+        </w:rPr>
+      </w:pPr>
+      <w:r>
+        <w:rPr>
+          <w:sz w:val="28"/>
+          <w:szCs w:val="28"/>
+          <w:lang w:val="ru-RU"/>
+        </w:rPr>
+        <w:t>Регистрация в системе</w:t>
+      </w:r>
+      <w:r>
+        <w:rPr>
+          <w:sz w:val="28"/>
+          <w:szCs w:val="28"/>
+          <w:lang w:val="ru-RU"/>
+        </w:rPr>
+        <w:t>:</w:t>
+      </w:r>
+    </w:p>
+    <w:p>
+      <w:pPr>
+        <w:pStyle w:val="ListParagraph"/>
+        <w:numPr>
+          <w:ilvl w:val="0"/>
+          <w:numId w:val="8"/>
+        </w:numPr>
+        <w:rPr>
+          <w:rFonts w:ascii="Times New Roman" w:hAnsi="Times New Roman" w:cs="Times New Roman"/>
+          <w:sz w:val="28"/>
+          <w:szCs w:val="28"/>
+          <w:lang w:val="ru-RU"/>
+        </w:rPr>
+      </w:pPr>
+      <w:r>
+        <w:rPr>
+          <w:rFonts w:ascii="Times New Roman" w:hAnsi="Times New Roman" w:cs="Times New Roman"/>
+          <w:sz w:val="28"/>
+          <w:szCs w:val="28"/>
+          <w:lang w:val="ru-RU"/>
+        </w:rPr>
+        <w:t xml:space="preserve">Перейти на сайт </w:t>
+      </w:r>
+      <w:hyperlink r:id="rId10" w:tgtFrame="_blank" w:history="1">
+        <w:r>
+          <w:rPr>
+            <w:rStyle w:val="Hyperlink"/>
+            <w:rFonts w:ascii="Times New Roman" w:hAnsi="Times New Roman" w:cs="Times New Roman"/>
+            <w:color w:val="337AB7"/>
+            <w:sz w:val="28"/>
+            <w:szCs w:val="28"/>
+          </w:rPr>
+          <w:t>http</w:t>
+        </w:r>
+        <w:r>
+          <w:rPr>
+            <w:rStyle w:val="Hyperlink"/>
+            <w:rFonts w:ascii="Times New Roman" w:hAnsi="Times New Roman" w:cs="Times New Roman"/>
+            <w:color w:val="337AB7"/>
+            <w:sz w:val="28"/>
+            <w:szCs w:val="28"/>
+            <w:lang w:val="ru-RU"/>
+          </w:rPr>
+          <w:t>://</w:t>
+        </w:r>
+        <w:proofErr w:type="spellStart"/>
+        <w:r>
+          <w:rPr>
+            <w:rStyle w:val="Hyperlink"/>
+            <w:rFonts w:ascii="Times New Roman" w:hAnsi="Times New Roman" w:cs="Times New Roman"/>
+            <w:color w:val="337AB7"/>
+            <w:sz w:val="28"/>
+            <w:szCs w:val="28"/>
+          </w:rPr>
+          <w:t>seopult</w:t>
+        </w:r>
+        <w:proofErr w:type="spellEnd"/>
+        <w:r>
+          <w:rPr>
+            <w:rStyle w:val="Hyperlink"/>
+            <w:rFonts w:ascii="Times New Roman" w:hAnsi="Times New Roman" w:cs="Times New Roman"/>
+            <w:color w:val="337AB7"/>
+            <w:sz w:val="28"/>
+            <w:szCs w:val="28"/>
+            <w:lang w:val="ru-RU"/>
+          </w:rPr>
+          <w:t>.</w:t>
+        </w:r>
+        <w:proofErr w:type="spellStart"/>
+        <w:r>
+          <w:rPr>
+            <w:rStyle w:val="Hyperlink"/>
+            <w:rFonts w:ascii="Times New Roman" w:hAnsi="Times New Roman" w:cs="Times New Roman"/>
+            <w:color w:val="337AB7"/>
+            <w:sz w:val="28"/>
+            <w:szCs w:val="28"/>
+          </w:rPr>
+          <w:t>ru</w:t>
+        </w:r>
+        <w:proofErr w:type="spellEnd"/>
+        <w:r>
+          <w:rPr>
+            <w:rStyle w:val="Hyperlink"/>
+            <w:rFonts w:ascii="Times New Roman" w:hAnsi="Times New Roman" w:cs="Times New Roman"/>
+            <w:color w:val="337AB7"/>
+            <w:sz w:val="28"/>
+            <w:szCs w:val="28"/>
+            <w:lang w:val="ru-RU"/>
+          </w:rPr>
+          <w:t>/</w:t>
+        </w:r>
+      </w:hyperlink>
+    </w:p>
+    <w:p>
+      <w:pPr>
+        <w:pStyle w:val="ListParagraph"/>
+        <w:numPr>
+          <w:ilvl w:val="0"/>
+          <w:numId w:val="8"/>
+        </w:numPr>
+        <w:rPr>
+          <w:rFonts w:ascii="Times New Roman" w:hAnsi="Times New Roman" w:cs="Times New Roman"/>
+          <w:sz w:val="28"/>
+          <w:szCs w:val="28"/>
+          <w:lang w:val="ru-RU"/>
+        </w:rPr>
+      </w:pPr>
+      <w:r>
+        <w:rPr>
+          <w:rFonts w:ascii="Times New Roman" w:hAnsi="Times New Roman" w:cs="Times New Roman"/>
+          <w:sz w:val="28"/>
+          <w:szCs w:val="28"/>
+          <w:lang w:val="ru-RU"/>
+        </w:rPr>
+        <w:t>Нажать кнопку «</w:t>
+      </w:r>
+      <w:r>
+        <w:rPr>
+          <w:rFonts w:ascii="Times New Roman" w:hAnsi="Times New Roman" w:cs="Times New Roman"/>
+          <w:sz w:val="28"/>
+          <w:szCs w:val="28"/>
+          <w:lang w:val="ru-RU"/>
+        </w:rPr>
+        <w:t>Регистрация</w:t>
+      </w:r>
+      <w:r>
+        <w:rPr>
+          <w:rFonts w:ascii="Times New Roman" w:hAnsi="Times New Roman" w:cs="Times New Roman"/>
+          <w:sz w:val="28"/>
+          <w:szCs w:val="28"/>
+          <w:lang w:val="ru-RU"/>
+        </w:rPr>
+        <w:t>»</w:t>
+      </w:r>
+    </w:p>
+    <w:p>
+      <w:pPr>
+        <w:pStyle w:val="ListParagraph"/>
+        <w:numPr>
+          <w:ilvl w:val="0"/>
+          <w:numId w:val="8"/>
+        </w:numPr>
+        <w:rPr>
+          <w:rFonts w:ascii="Times New Roman" w:hAnsi="Times New Roman" w:cs="Times New Roman"/>
+          <w:sz w:val="28"/>
+          <w:szCs w:val="28"/>
+          <w:lang w:val="ru-RU"/>
+        </w:rPr>
+      </w:pPr>
+      <w:r>
+        <w:rPr>
+          <w:rFonts w:ascii="Times New Roman" w:hAnsi="Times New Roman" w:cs="Times New Roman"/>
+          <w:sz w:val="28"/>
+          <w:szCs w:val="28"/>
+          <w:lang w:val="ru-RU"/>
+        </w:rPr>
+        <w:t>Ввести Логин</w:t>
+      </w:r>
+    </w:p>
+    <w:p>
+      <w:pPr>
+        <w:pStyle w:val="ListParagraph"/>
+        <w:numPr>
+          <w:ilvl w:val="0"/>
+          <w:numId w:val="8"/>
+        </w:numPr>
+        <w:rPr>
+          <w:rFonts w:ascii="Times New Roman" w:hAnsi="Times New Roman" w:cs="Times New Roman"/>
+          <w:sz w:val="28"/>
+          <w:szCs w:val="28"/>
+          <w:lang w:val="ru-RU"/>
+        </w:rPr>
+      </w:pPr>
+      <w:r>
+        <w:rPr>
+          <w:rFonts w:ascii="Times New Roman" w:hAnsi="Times New Roman" w:cs="Times New Roman"/>
+          <w:sz w:val="28"/>
+          <w:szCs w:val="28"/>
+          <w:lang w:val="ru-RU"/>
+        </w:rPr>
+        <w:t xml:space="preserve">Ввести </w:t>
+      </w:r>
+      <w:bookmarkStart w:id="15" w:name="_Hlk166933760"/>
+      <w:r>
+        <w:rPr>
+          <w:rFonts w:ascii="Times New Roman" w:hAnsi="Times New Roman" w:cs="Times New Roman"/>
+          <w:sz w:val="28"/>
+          <w:szCs w:val="28"/>
+          <w:lang w:val="ru-RU"/>
+        </w:rPr>
+        <w:t>Пароль</w:t>
+      </w:r>
+      <w:bookmarkEnd w:id="15"/>
+    </w:p>
+    <w:p>
+      <w:pPr>
+        <w:pStyle w:val="ListParagraph"/>
+        <w:numPr>
+          <w:ilvl w:val="0"/>
+          <w:numId w:val="8"/>
+        </w:numPr>
+        <w:rPr>
+          <w:rFonts w:ascii="Times New Roman" w:hAnsi="Times New Roman" w:cs="Times New Roman"/>
+          <w:sz w:val="28"/>
+          <w:szCs w:val="28"/>
+          <w:lang w:val="ru-RU"/>
+        </w:rPr>
+      </w:pPr>
+      <w:r>
+        <w:rPr>
+          <w:rFonts w:ascii="Times New Roman" w:hAnsi="Times New Roman" w:cs="Times New Roman"/>
+          <w:sz w:val="28"/>
+          <w:szCs w:val="28"/>
+          <w:lang w:val="ru-RU"/>
+        </w:rPr>
+        <w:t xml:space="preserve">Повторно ввести </w:t>
+      </w:r>
+      <w:r>
+        <w:rPr>
+          <w:rFonts w:ascii="Times New Roman" w:hAnsi="Times New Roman" w:cs="Times New Roman"/>
+          <w:sz w:val="28"/>
+          <w:szCs w:val="28"/>
+          <w:lang w:val="ru-RU"/>
+        </w:rPr>
+        <w:t>Пароль</w:t>
+      </w:r>
+    </w:p>
+    <w:p>
+      <w:pPr>
+        <w:pStyle w:val="ListParagraph"/>
+        <w:numPr>
+          <w:ilvl w:val="0"/>
+          <w:numId w:val="8"/>
+        </w:numPr>
+        <w:rPr>
+          <w:rFonts w:ascii="Times New Roman" w:hAnsi="Times New Roman" w:cs="Times New Roman"/>
+          <w:sz w:val="28"/>
+          <w:szCs w:val="28"/>
+          <w:lang w:val="ru-RU"/>
+        </w:rPr>
+      </w:pPr>
+      <w:r>
+        <w:rPr>
+          <w:rFonts w:ascii="Times New Roman" w:hAnsi="Times New Roman" w:cs="Times New Roman"/>
+          <w:sz w:val="28"/>
+          <w:szCs w:val="28"/>
+          <w:lang w:val="ru-RU"/>
+        </w:rPr>
+        <w:t>Ввести Телефон</w:t>
+      </w:r>
+    </w:p>
+    <w:p>
+      <w:pPr>
+        <w:pStyle w:val="ListParagraph"/>
+        <w:numPr>
+          <w:ilvl w:val="0"/>
+          <w:numId w:val="8"/>
+        </w:numPr>
+        <w:rPr>
+          <w:rFonts w:ascii="Times New Roman" w:hAnsi="Times New Roman" w:cs="Times New Roman"/>
+          <w:sz w:val="28"/>
+          <w:szCs w:val="28"/>
+          <w:lang w:val="ru-RU"/>
+        </w:rPr>
+      </w:pPr>
+      <w:r>
+        <w:rPr>
+          <w:rFonts w:ascii="Times New Roman" w:hAnsi="Times New Roman" w:cs="Times New Roman"/>
+          <w:sz w:val="28"/>
+          <w:szCs w:val="28"/>
+          <w:lang w:val="ru-RU"/>
+        </w:rPr>
+        <w:t>Ввести Имя</w:t>
+      </w:r>
+    </w:p>
+    <w:p>
+      <w:pPr>
+        <w:pStyle w:val="ListParagraph"/>
+        <w:numPr>
+          <w:ilvl w:val="0"/>
+          <w:numId w:val="8"/>
+        </w:numPr>
+        <w:rPr>
+          <w:rFonts w:ascii="Times New Roman" w:hAnsi="Times New Roman" w:cs="Times New Roman"/>
+          <w:sz w:val="28"/>
+          <w:szCs w:val="28"/>
+          <w:lang w:val="ru-RU"/>
+        </w:rPr>
+      </w:pPr>
+      <w:r>
+        <w:rPr>
+          <w:rFonts w:ascii="Times New Roman" w:hAnsi="Times New Roman" w:cs="Times New Roman"/>
+          <w:sz w:val="28"/>
+          <w:szCs w:val="28"/>
+          <w:lang w:val="ru-RU"/>
+        </w:rPr>
+        <w:t>Выбрать поле «</w:t>
+      </w:r>
+      <w:r>
+        <w:rPr>
+          <w:rFonts w:ascii="Times New Roman" w:hAnsi="Times New Roman" w:cs="Times New Roman"/>
+          <w:sz w:val="28"/>
+          <w:szCs w:val="28"/>
+          <w:lang w:val="ru-RU"/>
+        </w:rPr>
+        <w:t>Подтверждаю факт ознакомления и принятия</w:t>
+      </w:r>
+      <w:r>
+        <w:rPr>
+          <w:rFonts w:ascii="Times New Roman" w:hAnsi="Times New Roman" w:cs="Times New Roman"/>
+          <w:sz w:val="28"/>
+          <w:szCs w:val="28"/>
+        </w:rPr>
+        <w:t> </w:t>
+      </w:r>
+      <w:r>
+        <w:rPr>
+          <w:rFonts w:ascii="Times New Roman" w:hAnsi="Times New Roman" w:cs="Times New Roman"/>
+          <w:sz w:val="28"/>
+          <w:szCs w:val="28"/>
+          <w:lang w:val="ru-RU"/>
+        </w:rPr>
+        <w:t>согласия на обработку персональных данных</w:t>
+      </w:r>
+      <w:r>
+        <w:rPr>
+          <w:rFonts w:ascii="Times New Roman" w:hAnsi="Times New Roman" w:cs="Times New Roman"/>
+          <w:sz w:val="28"/>
+          <w:szCs w:val="28"/>
+          <w:lang w:val="ru-RU"/>
+        </w:rPr>
+        <w:t>»</w:t>
+      </w:r>
+    </w:p>
+    <w:p>
+      <w:pPr>
+        <w:pStyle w:val="ListParagraph"/>
+        <w:numPr>
+          <w:ilvl w:val="0"/>
+          <w:numId w:val="8"/>
+        </w:numPr>
+        <w:rPr>
+          <w:rFonts w:ascii="Times New Roman" w:hAnsi="Times New Roman" w:cs="Times New Roman"/>
+          <w:sz w:val="28"/>
+          <w:szCs w:val="28"/>
+          <w:lang w:val="ru-RU"/>
+        </w:rPr>
+      </w:pPr>
+      <w:r>
+        <w:rPr>
+          <w:rFonts w:ascii="Times New Roman" w:hAnsi="Times New Roman" w:cs="Times New Roman"/>
+          <w:sz w:val="28"/>
+          <w:szCs w:val="28"/>
+          <w:lang w:val="ru-RU"/>
+        </w:rPr>
+        <w:t>Выбрать поле «Я не робот»</w:t>
+      </w:r>
+    </w:p>
+    <w:p>
+      <w:pPr>
+        <w:pStyle w:val="ListParagraph"/>
+        <w:numPr>
+          <w:ilvl w:val="0"/>
+          <w:numId w:val="8"/>
+        </w:numPr>
+        <w:rPr>
+          <w:rFonts w:ascii="Times New Roman" w:hAnsi="Times New Roman" w:cs="Times New Roman"/>
+          <w:sz w:val="28"/>
+          <w:szCs w:val="28"/>
+          <w:lang w:val="ru-RU"/>
+        </w:rPr>
+      </w:pPr>
+      <w:r>
+        <w:rPr>
+          <w:rFonts w:ascii="Times New Roman" w:hAnsi="Times New Roman" w:cs="Times New Roman"/>
+          <w:sz w:val="28"/>
+          <w:szCs w:val="28"/>
+          <w:lang w:val="ru-RU"/>
+        </w:rPr>
+        <w:t>Нажать кнопку «</w:t>
+      </w:r>
+      <w:r>
+        <w:rPr>
+          <w:rFonts w:ascii="Times New Roman" w:hAnsi="Times New Roman" w:cs="Times New Roman"/>
+          <w:sz w:val="28"/>
+          <w:szCs w:val="28"/>
+          <w:lang w:val="ru-RU"/>
+        </w:rPr>
+        <w:t>Зарегистрироваться</w:t>
+      </w:r>
+      <w:r>
+        <w:rPr>
+          <w:rFonts w:ascii="Times New Roman" w:hAnsi="Times New Roman" w:cs="Times New Roman"/>
+          <w:sz w:val="28"/>
+          <w:szCs w:val="28"/>
+          <w:lang w:val="ru-RU"/>
+        </w:rPr>
+        <w:t>»</w:t>
+      </w:r>
+    </w:p>
+    <w:p>
+      <w:pPr>
+        <w:rPr>
+          <w:sz w:val="28"/>
+          <w:szCs w:val="28"/>
+          <w:lang w:val="ru-RU"/>
+        </w:rPr>
+      </w:pPr>
+      <w:r>
+        <w:rPr>
+          <w:sz w:val="28"/>
+          <w:szCs w:val="28"/>
+          <w:lang w:val="ru-RU"/>
+        </w:rPr>
+        <w:lastRenderedPageBreak/>
+        <w:t>Вход в систему с неверными данными</w:t>
+      </w:r>
+      <w:r>
+        <w:rPr>
+          <w:sz w:val="28"/>
+          <w:szCs w:val="28"/>
+          <w:lang w:val="ru-RU"/>
+        </w:rPr>
+        <w:t>:</w:t>
+      </w:r>
+    </w:p>
+    <w:p>
+      <w:pPr>
+        <w:pStyle w:val="ListParagraph"/>
+        <w:numPr>
+          <w:ilvl w:val="0"/>
+          <w:numId w:val="9"/>
+        </w:numPr>
+        <w:rPr>
+          <w:rFonts w:ascii="Times New Roman" w:hAnsi="Times New Roman" w:cs="Times New Roman"/>
+          <w:sz w:val="28"/>
+          <w:szCs w:val="28"/>
+          <w:lang w:val="ru-RU"/>
+        </w:rPr>
+      </w:pPr>
+      <w:bookmarkStart w:id="16" w:name="_Hlk166934399"/>
+      <w:r>
+        <w:rPr>
+          <w:rFonts w:ascii="Times New Roman" w:hAnsi="Times New Roman" w:cs="Times New Roman"/>
+          <w:sz w:val="28"/>
+          <w:szCs w:val="28"/>
+          <w:lang w:val="ru-RU"/>
+        </w:rPr>
+        <w:t xml:space="preserve">Перейти на сайт </w:t>
+      </w:r>
+      <w:hyperlink r:id="rId11" w:tgtFrame="_blank" w:history="1">
+        <w:r>
+          <w:rPr>
+            <w:rStyle w:val="Hyperlink"/>
+            <w:rFonts w:ascii="Times New Roman" w:hAnsi="Times New Roman" w:cs="Times New Roman"/>
+            <w:color w:val="337AB7"/>
+            <w:sz w:val="28"/>
+            <w:szCs w:val="28"/>
+          </w:rPr>
+          <w:t>http</w:t>
+        </w:r>
+        <w:r>
+          <w:rPr>
+            <w:rStyle w:val="Hyperlink"/>
+            <w:rFonts w:ascii="Times New Roman" w:hAnsi="Times New Roman" w:cs="Times New Roman"/>
+            <w:color w:val="337AB7"/>
+            <w:sz w:val="28"/>
+            <w:szCs w:val="28"/>
+            <w:lang w:val="ru-RU"/>
+          </w:rPr>
+          <w:t>://</w:t>
+        </w:r>
+        <w:proofErr w:type="spellStart"/>
+        <w:r>
+          <w:rPr>
+            <w:rStyle w:val="Hyperlink"/>
+            <w:rFonts w:ascii="Times New Roman" w:hAnsi="Times New Roman" w:cs="Times New Roman"/>
+            <w:color w:val="337AB7"/>
+            <w:sz w:val="28"/>
+            <w:szCs w:val="28"/>
+          </w:rPr>
+          <w:t>seopult</w:t>
+        </w:r>
+        <w:proofErr w:type="spellEnd"/>
+        <w:r>
+          <w:rPr>
+            <w:rStyle w:val="Hyperlink"/>
+            <w:rFonts w:ascii="Times New Roman" w:hAnsi="Times New Roman" w:cs="Times New Roman"/>
+            <w:color w:val="337AB7"/>
+            <w:sz w:val="28"/>
+            <w:szCs w:val="28"/>
+            <w:lang w:val="ru-RU"/>
+          </w:rPr>
+          <w:t>.</w:t>
+        </w:r>
+        <w:proofErr w:type="spellStart"/>
+        <w:r>
+          <w:rPr>
+            <w:rStyle w:val="Hyperlink"/>
+            <w:rFonts w:ascii="Times New Roman" w:hAnsi="Times New Roman" w:cs="Times New Roman"/>
+            <w:color w:val="337AB7"/>
+            <w:sz w:val="28"/>
+            <w:szCs w:val="28"/>
+          </w:rPr>
+          <w:t>ru</w:t>
+        </w:r>
+        <w:proofErr w:type="spellEnd"/>
+        <w:r>
+          <w:rPr>
+            <w:rStyle w:val="Hyperlink"/>
+            <w:rFonts w:ascii="Times New Roman" w:hAnsi="Times New Roman" w:cs="Times New Roman"/>
+            <w:color w:val="337AB7"/>
+            <w:sz w:val="28"/>
+            <w:szCs w:val="28"/>
+            <w:lang w:val="ru-RU"/>
+          </w:rPr>
+          <w:t>/</w:t>
+        </w:r>
+      </w:hyperlink>
+    </w:p>
+    <w:bookmarkEnd w:id="16"/>
+    <w:p>
+      <w:pPr>
+        <w:pStyle w:val="ListParagraph"/>
+        <w:numPr>
+          <w:ilvl w:val="0"/>
+          <w:numId w:val="9"/>
+        </w:numPr>
+        <w:rPr>
+          <w:rFonts w:ascii="Times New Roman" w:hAnsi="Times New Roman" w:cs="Times New Roman"/>
+          <w:sz w:val="28"/>
+          <w:szCs w:val="28"/>
+          <w:lang w:val="ru-RU"/>
+        </w:rPr>
+      </w:pPr>
+      <w:r>
+        <w:rPr>
+          <w:rFonts w:ascii="Times New Roman" w:hAnsi="Times New Roman" w:cs="Times New Roman"/>
+          <w:sz w:val="28"/>
+          <w:szCs w:val="28"/>
+          <w:lang w:val="ru-RU"/>
+        </w:rPr>
+        <w:t>Нажать кнопку «Вход»</w:t>
+      </w:r>
+    </w:p>
+    <w:p>
+      <w:pPr>
+        <w:pStyle w:val="ListParagraph"/>
+        <w:numPr>
+          <w:ilvl w:val="0"/>
+          <w:numId w:val="9"/>
+        </w:numPr>
+        <w:rPr>
+          <w:rFonts w:ascii="Times New Roman" w:hAnsi="Times New Roman" w:cs="Times New Roman"/>
+          <w:sz w:val="28"/>
+          <w:szCs w:val="28"/>
+          <w:lang w:val="ru-RU"/>
+        </w:rPr>
+      </w:pPr>
+      <w:r>
+        <w:rPr>
+          <w:rFonts w:ascii="Times New Roman" w:hAnsi="Times New Roman" w:cs="Times New Roman"/>
+          <w:sz w:val="28"/>
+          <w:szCs w:val="28"/>
+          <w:lang w:val="ru-RU"/>
+        </w:rPr>
+        <w:t>Ввести Логин</w:t>
+      </w:r>
+    </w:p>
+    <w:p>
+      <w:pPr>
+        <w:pStyle w:val="ListParagraph"/>
+        <w:numPr>
+          <w:ilvl w:val="0"/>
+          <w:numId w:val="9"/>
+        </w:numPr>
+        <w:rPr>
+          <w:rFonts w:ascii="Times New Roman" w:hAnsi="Times New Roman" w:cs="Times New Roman"/>
+          <w:sz w:val="28"/>
+          <w:szCs w:val="28"/>
+          <w:lang w:val="ru-RU"/>
+        </w:rPr>
+      </w:pPr>
+      <w:r>
+        <w:rPr>
+          <w:rFonts w:ascii="Times New Roman" w:hAnsi="Times New Roman" w:cs="Times New Roman"/>
+          <w:sz w:val="28"/>
+          <w:szCs w:val="28"/>
+          <w:lang w:val="ru-RU"/>
+        </w:rPr>
+        <w:t>Ввести Пароль</w:t>
+      </w:r>
+      <w:r>
+        <w:rPr>
+          <w:rFonts w:ascii="Times New Roman" w:hAnsi="Times New Roman" w:cs="Times New Roman"/>
+          <w:sz w:val="28"/>
+          <w:szCs w:val="28"/>
+          <w:lang w:val="ru-RU"/>
+        </w:rPr>
+        <w:t xml:space="preserve"> (неверный)</w:t>
+      </w:r>
+    </w:p>
+    <w:p>
+      <w:pPr>
+        <w:pStyle w:val="ListParagraph"/>
+        <w:numPr>
+          <w:ilvl w:val="0"/>
+          <w:numId w:val="9"/>
+        </w:numPr>
+        <w:rPr>
+          <w:rFonts w:ascii="Times New Roman" w:hAnsi="Times New Roman" w:cs="Times New Roman"/>
+          <w:sz w:val="28"/>
+          <w:szCs w:val="28"/>
+          <w:lang w:val="ru-RU"/>
+        </w:rPr>
+      </w:pPr>
+      <w:r>
+        <w:rPr>
+          <w:rFonts w:ascii="Times New Roman" w:hAnsi="Times New Roman" w:cs="Times New Roman"/>
+          <w:sz w:val="28"/>
+          <w:szCs w:val="28"/>
+          <w:lang w:val="ru-RU"/>
+        </w:rPr>
+        <w:t>Нажать кнопку «Войти в систему»</w:t>
+      </w:r>
+    </w:p>
+    <w:p>
+      <w:pPr>
+        <w:pStyle w:val="ListParagraph"/>
+        <w:numPr>
+          <w:ilvl w:val="0"/>
+          <w:numId w:val="9"/>
+        </w:numPr>
+        <w:rPr>
+          <w:rFonts w:ascii="Times New Roman" w:hAnsi="Times New Roman" w:cs="Times New Roman"/>
+          <w:sz w:val="28"/>
+          <w:szCs w:val="28"/>
+          <w:lang w:val="ru-RU"/>
+        </w:rPr>
+      </w:pPr>
+      <w:r>
+        <w:rPr>
+          <w:rFonts w:ascii="Times New Roman" w:hAnsi="Times New Roman" w:cs="Times New Roman"/>
+          <w:sz w:val="28"/>
+          <w:szCs w:val="28"/>
+          <w:lang w:val="ru-RU"/>
+        </w:rPr>
+        <w:t>Проверить, что перебросило не странице, где написано «неверный пароль»</w:t>
+      </w:r>
+    </w:p>
+    <w:p>
+      <w:pPr>
+        <w:rPr>
+          <w:sz w:val="28"/>
+          <w:szCs w:val="28"/>
+          <w:lang w:val="ru-RU"/>
+        </w:rPr>
+      </w:pPr>
+      <w:r>
+        <w:rPr>
+          <w:sz w:val="28"/>
+          <w:szCs w:val="28"/>
+          <w:lang w:val="ru-RU"/>
+        </w:rPr>
+        <w:t>Выход из системы</w:t>
+      </w:r>
+      <w:r>
+        <w:rPr>
+          <w:sz w:val="28"/>
+          <w:szCs w:val="28"/>
+          <w:lang w:val="ru-RU"/>
+        </w:rPr>
+        <w:t>:</w:t>
+      </w:r>
+    </w:p>
+    <w:p>
+      <w:pPr>
+        <w:pStyle w:val="ListParagraph"/>
+        <w:numPr>
+          <w:ilvl w:val="0"/>
+          <w:numId w:val="11"/>
+        </w:numPr>
+        <w:ind w:left="720"/>
+        <w:rPr>
+          <w:rFonts w:ascii="Times New Roman" w:hAnsi="Times New Roman" w:cs="Times New Roman"/>
+          <w:sz w:val="28"/>
+          <w:szCs w:val="28"/>
+          <w:lang w:val="ru-RU"/>
+        </w:rPr>
+      </w:pPr>
+      <w:bookmarkStart w:id="17" w:name="_Hlk166934195"/>
+      <w:r>
+        <w:rPr>
+          <w:rFonts w:ascii="Times New Roman" w:hAnsi="Times New Roman" w:cs="Times New Roman"/>
+          <w:sz w:val="28"/>
+          <w:szCs w:val="28"/>
+          <w:lang w:val="ru-RU"/>
+        </w:rPr>
+        <w:t>Повторить тестовый сценарий входа в систему</w:t>
+      </w:r>
+    </w:p>
+    <w:bookmarkEnd w:id="17"/>
+    <w:p>
+      <w:pPr>
+        <w:pStyle w:val="ListParagraph"/>
+        <w:numPr>
+          <w:ilvl w:val="0"/>
+          <w:numId w:val="11"/>
+        </w:numPr>
+        <w:ind w:left="720"/>
+        <w:rPr>
+          <w:rFonts w:ascii="Times New Roman" w:hAnsi="Times New Roman" w:cs="Times New Roman"/>
+          <w:sz w:val="28"/>
+          <w:szCs w:val="28"/>
+          <w:lang w:val="ru-RU"/>
+        </w:rPr>
+      </w:pPr>
+      <w:r>
+        <w:rPr>
+          <w:rFonts w:ascii="Times New Roman" w:hAnsi="Times New Roman" w:cs="Times New Roman"/>
+          <w:sz w:val="28"/>
+          <w:szCs w:val="28"/>
+          <w:lang w:val="ru-RU"/>
+        </w:rPr>
+        <w:t>Нажать на иконку личного кабинета</w:t>
+      </w:r>
+    </w:p>
+    <w:p>
+      <w:pPr>
+        <w:pStyle w:val="ListParagraph"/>
+        <w:numPr>
+          <w:ilvl w:val="0"/>
+          <w:numId w:val="11"/>
+        </w:numPr>
+        <w:ind w:left="720"/>
+        <w:rPr>
+          <w:rFonts w:ascii="Times New Roman" w:hAnsi="Times New Roman" w:cs="Times New Roman"/>
+          <w:sz w:val="28"/>
+          <w:szCs w:val="28"/>
+          <w:lang w:val="ru-RU"/>
+        </w:rPr>
+      </w:pPr>
+      <w:r>
+        <w:rPr>
+          <w:rFonts w:ascii="Times New Roman" w:hAnsi="Times New Roman" w:cs="Times New Roman"/>
+          <w:sz w:val="28"/>
+          <w:szCs w:val="28"/>
+          <w:lang w:val="ru-RU"/>
+        </w:rPr>
+        <w:t>Нажать на кнопку «выйти из системы»</w:t>
+      </w:r>
+    </w:p>
+    <w:p>
+      <w:pPr>
+        <w:pStyle w:val="ListParagraph"/>
+        <w:numPr>
+          <w:ilvl w:val="0"/>
+          <w:numId w:val="11"/>
+        </w:numPr>
+        <w:ind w:left="720"/>
+        <w:rPr>
+          <w:rFonts w:ascii="Times New Roman" w:hAnsi="Times New Roman" w:cs="Times New Roman"/>
+          <w:sz w:val="28"/>
+          <w:szCs w:val="28"/>
+          <w:lang w:val="ru-RU"/>
+        </w:rPr>
+      </w:pPr>
+      <w:r>
+        <w:rPr>
+          <w:rFonts w:ascii="Times New Roman" w:hAnsi="Times New Roman" w:cs="Times New Roman"/>
+          <w:sz w:val="28"/>
+          <w:szCs w:val="28"/>
+          <w:lang w:val="ru-RU"/>
+        </w:rPr>
+        <w:t xml:space="preserve">Проверить, что мы вышли из личного кабинета (произошёл </w:t>
+      </w:r>
+      <w:proofErr w:type="spellStart"/>
+      <w:r>
+        <w:rPr>
+          <w:rFonts w:ascii="Times New Roman" w:hAnsi="Times New Roman" w:cs="Times New Roman"/>
+          <w:sz w:val="28"/>
+          <w:szCs w:val="28"/>
+          <w:lang w:val="ru-RU"/>
+        </w:rPr>
+        <w:t>редирект</w:t>
       </w:r>
       <w:proofErr w:type="spellEnd"/>
       <w:r>
         <w:rPr>
-          <w:b/>
-          <w:bCs/>
-          <w:color w:val="212529"/>
-          <w:sz w:val="32"/>
-          <w:szCs w:val="32"/>
+          <w:rFonts w:ascii="Times New Roman" w:hAnsi="Times New Roman" w:cs="Times New Roman"/>
+          <w:sz w:val="28"/>
+          <w:szCs w:val="28"/>
+          <w:lang w:val="ru-RU"/>
+        </w:rPr>
+        <w:t xml:space="preserve"> на главную страницу)</w:t>
+      </w:r>
+    </w:p>
+    <w:p>
+      <w:pPr>
+        <w:rPr>
+          <w:sz w:val="28"/>
+          <w:szCs w:val="28"/>
+          <w:lang w:val="ru-RU"/>
+        </w:rPr>
+      </w:pPr>
+      <w:r>
+        <w:rPr>
+          <w:sz w:val="28"/>
+          <w:szCs w:val="28"/>
+          <w:lang w:val="ru-RU"/>
+        </w:rPr>
+        <w:t>Завести новый проект:</w:t>
+      </w:r>
+    </w:p>
+    <w:p>
+      <w:pPr>
+        <w:pStyle w:val="ListParagraph"/>
+        <w:numPr>
+          <w:ilvl w:val="0"/>
+          <w:numId w:val="13"/>
+        </w:numPr>
+        <w:ind w:left="720"/>
+        <w:rPr>
+          <w:rFonts w:ascii="Times New Roman" w:hAnsi="Times New Roman" w:cs="Times New Roman"/>
+          <w:color w:val="000000" w:themeColor="text1"/>
+          <w:sz w:val="28"/>
+          <w:szCs w:val="28"/>
+          <w:lang w:val="ru-RU"/>
+        </w:rPr>
+      </w:pPr>
+      <w:r>
+        <w:rPr>
+          <w:rFonts w:ascii="Times New Roman" w:hAnsi="Times New Roman" w:cs="Times New Roman"/>
+          <w:color w:val="000000" w:themeColor="text1"/>
+          <w:sz w:val="28"/>
+          <w:szCs w:val="28"/>
+          <w:lang w:val="ru-RU"/>
+        </w:rPr>
+        <w:t>Повторить тестовый сценарий входа в систему</w:t>
+      </w:r>
+    </w:p>
+    <w:p>
+      <w:pPr>
+        <w:pStyle w:val="ListParagraph"/>
+        <w:numPr>
+          <w:ilvl w:val="0"/>
+          <w:numId w:val="13"/>
+        </w:numPr>
+        <w:ind w:left="720"/>
+        <w:rPr>
+          <w:rFonts w:ascii="Times New Roman" w:hAnsi="Times New Roman" w:cs="Times New Roman"/>
+          <w:color w:val="000000" w:themeColor="text1"/>
+          <w:sz w:val="28"/>
+          <w:szCs w:val="28"/>
+          <w:lang w:val="ru-RU"/>
+        </w:rPr>
+      </w:pPr>
+      <w:r>
+        <w:rPr>
+          <w:rFonts w:ascii="Times New Roman" w:hAnsi="Times New Roman" w:cs="Times New Roman"/>
+          <w:color w:val="000000" w:themeColor="text1"/>
+          <w:sz w:val="28"/>
+          <w:szCs w:val="28"/>
+          <w:lang w:val="ru-RU"/>
+        </w:rPr>
+        <w:t>Нажать на кнопку «Выбрать»</w:t>
+      </w:r>
+    </w:p>
+    <w:p>
+      <w:pPr>
+        <w:pStyle w:val="ListParagraph"/>
+        <w:numPr>
+          <w:ilvl w:val="0"/>
+          <w:numId w:val="13"/>
+        </w:numPr>
+        <w:ind w:left="720"/>
+        <w:rPr>
+          <w:rFonts w:ascii="Times New Roman" w:hAnsi="Times New Roman" w:cs="Times New Roman"/>
+          <w:color w:val="000000" w:themeColor="text1"/>
+          <w:sz w:val="28"/>
+          <w:szCs w:val="28"/>
+          <w:lang w:val="ru-RU"/>
+        </w:rPr>
+      </w:pPr>
+      <w:r>
+        <w:rPr>
+          <w:rFonts w:ascii="Times New Roman" w:hAnsi="Times New Roman" w:cs="Times New Roman"/>
+          <w:color w:val="000000" w:themeColor="text1"/>
+          <w:sz w:val="28"/>
+          <w:szCs w:val="28"/>
+          <w:lang w:val="ru-RU"/>
+        </w:rPr>
+        <w:t>Заполнить поле «</w:t>
+      </w:r>
+      <w:r>
+        <w:rPr>
+          <w:rFonts w:ascii="Times New Roman" w:hAnsi="Times New Roman" w:cs="Times New Roman"/>
+          <w:color w:val="000000" w:themeColor="text1"/>
+          <w:sz w:val="28"/>
+          <w:szCs w:val="28"/>
+          <w:shd w:val="clear" w:color="auto" w:fill="FFFFFF"/>
+          <w:lang w:val="ru-RU"/>
+        </w:rPr>
+        <w:t>Адрес вашего сайта</w:t>
+      </w:r>
+      <w:r>
+        <w:rPr>
+          <w:rFonts w:ascii="Times New Roman" w:hAnsi="Times New Roman" w:cs="Times New Roman"/>
+          <w:color w:val="000000" w:themeColor="text1"/>
+          <w:sz w:val="28"/>
+          <w:szCs w:val="28"/>
+          <w:shd w:val="clear" w:color="auto" w:fill="FFFFFF"/>
+          <w:lang w:val="ru-RU"/>
+        </w:rPr>
+        <w:t>»</w:t>
+      </w:r>
+    </w:p>
+    <w:p>
+      <w:pPr>
+        <w:pStyle w:val="ListParagraph"/>
+        <w:numPr>
+          <w:ilvl w:val="0"/>
+          <w:numId w:val="13"/>
+        </w:numPr>
+        <w:ind w:left="720"/>
+        <w:rPr>
+          <w:rFonts w:ascii="Times New Roman" w:hAnsi="Times New Roman" w:cs="Times New Roman"/>
+          <w:color w:val="000000" w:themeColor="text1"/>
+          <w:sz w:val="28"/>
+          <w:szCs w:val="28"/>
+          <w:lang w:val="ru-RU"/>
+        </w:rPr>
+      </w:pPr>
+      <w:r>
+        <w:rPr>
+          <w:rFonts w:ascii="Times New Roman" w:hAnsi="Times New Roman" w:cs="Times New Roman"/>
+          <w:color w:val="000000" w:themeColor="text1"/>
+          <w:sz w:val="28"/>
+          <w:szCs w:val="28"/>
+          <w:shd w:val="clear" w:color="auto" w:fill="FFFFFF"/>
+          <w:lang w:val="ru-RU"/>
+        </w:rPr>
+        <w:t>Заполнить поле «</w:t>
+      </w:r>
+      <w:proofErr w:type="spellStart"/>
+      <w:r>
+        <w:rPr>
+          <w:rFonts w:ascii="Times New Roman" w:hAnsi="Times New Roman" w:cs="Times New Roman"/>
+          <w:color w:val="000000" w:themeColor="text1"/>
+          <w:sz w:val="28"/>
+          <w:szCs w:val="28"/>
+          <w:shd w:val="clear" w:color="auto" w:fill="FFFFFF"/>
+        </w:rPr>
+        <w:t>Название</w:t>
+      </w:r>
+      <w:proofErr w:type="spellEnd"/>
+      <w:r>
+        <w:rPr>
+          <w:rFonts w:ascii="Times New Roman" w:hAnsi="Times New Roman" w:cs="Times New Roman"/>
+          <w:color w:val="000000" w:themeColor="text1"/>
+          <w:sz w:val="28"/>
+          <w:szCs w:val="28"/>
+          <w:shd w:val="clear" w:color="auto" w:fill="FFFFFF"/>
         </w:rPr>
         <w:t xml:space="preserve"> </w:t>
       </w:r>
       <w:proofErr w:type="spellStart"/>
       <w:r>
         <w:rPr>
-          <w:b/>
-          <w:bCs/>
-          <w:color w:val="212529"/>
-          <w:sz w:val="32"/>
-          <w:szCs w:val="32"/>
-        </w:rPr>
-        <w:t>набора</w:t>
+          <w:rFonts w:ascii="Times New Roman" w:hAnsi="Times New Roman" w:cs="Times New Roman"/>
+          <w:color w:val="000000" w:themeColor="text1"/>
+          <w:sz w:val="28"/>
+          <w:szCs w:val="28"/>
+          <w:shd w:val="clear" w:color="auto" w:fill="FFFFFF"/>
+        </w:rPr>
+        <w:t>проекта</w:t>
       </w:r>
       <w:proofErr w:type="spellEnd"/>
       <w:r>
         <w:rPr>
-          <w:b/>
-          <w:bCs/>
-          <w:color w:val="212529"/>
-          <w:sz w:val="32"/>
-          <w:szCs w:val="32"/>
-        </w:rPr>
-        <w:t xml:space="preserve"> </w:t>
+          <w:rFonts w:ascii="Times New Roman" w:hAnsi="Times New Roman" w:cs="Times New Roman"/>
+          <w:color w:val="000000" w:themeColor="text1"/>
+          <w:sz w:val="28"/>
+          <w:szCs w:val="28"/>
+          <w:shd w:val="clear" w:color="auto" w:fill="FFFFFF"/>
+          <w:lang w:val="ru-RU"/>
+        </w:rPr>
+        <w:t>»</w:t>
+      </w:r>
+    </w:p>
+    <w:p>
+      <w:pPr>
+        <w:pStyle w:val="ListParagraph"/>
+        <w:numPr>
+          <w:ilvl w:val="0"/>
+          <w:numId w:val="13"/>
+        </w:numPr>
+        <w:ind w:left="720"/>
+        <w:rPr>
+          <w:rFonts w:ascii="Times New Roman" w:hAnsi="Times New Roman" w:cs="Times New Roman"/>
+          <w:color w:val="000000" w:themeColor="text1"/>
+          <w:sz w:val="28"/>
+          <w:szCs w:val="28"/>
+          <w:lang w:val="ru-RU"/>
+        </w:rPr>
+      </w:pPr>
+      <w:r>
+        <w:rPr>
+          <w:rFonts w:ascii="Times New Roman" w:hAnsi="Times New Roman" w:cs="Times New Roman"/>
+          <w:color w:val="000000" w:themeColor="text1"/>
+          <w:sz w:val="28"/>
+          <w:szCs w:val="28"/>
+          <w:shd w:val="clear" w:color="auto" w:fill="FFFFFF"/>
+          <w:lang w:val="ru-RU"/>
+        </w:rPr>
+        <w:t>Заполнить поле «</w:t>
       </w:r>
       <w:proofErr w:type="spellStart"/>
       <w:r>
         <w:rPr>
-          <w:b/>
-          <w:bCs/>
-          <w:color w:val="212529"/>
-          <w:sz w:val="32"/>
-          <w:szCs w:val="32"/>
-        </w:rPr>
-        <w:t>тестовых</w:t>
+          <w:rFonts w:ascii="Times New Roman" w:hAnsi="Times New Roman" w:cs="Times New Roman"/>
+          <w:color w:val="000000" w:themeColor="text1"/>
+          <w:sz w:val="28"/>
+          <w:szCs w:val="28"/>
+          <w:shd w:val="clear" w:color="auto" w:fill="FFFFFF"/>
+        </w:rPr>
+        <w:t>Регион</w:t>
       </w:r>
       <w:proofErr w:type="spellEnd"/>
       <w:r>
         <w:rPr>
-          <w:b/>
-          <w:bCs/>
-          <w:color w:val="212529"/>
-          <w:sz w:val="32"/>
-          <w:szCs w:val="32"/>
-        </w:rPr>
-        <w:t xml:space="preserve"> </w:t>
+          <w:rFonts w:ascii="Times New Roman" w:hAnsi="Times New Roman" w:cs="Times New Roman"/>
+          <w:color w:val="000000" w:themeColor="text1"/>
+          <w:sz w:val="28"/>
+          <w:szCs w:val="28"/>
+          <w:shd w:val="clear" w:color="auto" w:fill="FFFFFF"/>
+          <w:lang w:val="ru-RU"/>
+        </w:rPr>
+        <w:t>»</w:t>
+      </w:r>
+    </w:p>
+    <w:p>
+      <w:pPr>
+        <w:pStyle w:val="ListParagraph"/>
+        <w:numPr>
+          <w:ilvl w:val="0"/>
+          <w:numId w:val="13"/>
+        </w:numPr>
+        <w:ind w:left="720"/>
+        <w:rPr>
+          <w:rFonts w:ascii="Times New Roman" w:hAnsi="Times New Roman" w:cs="Times New Roman"/>
+          <w:color w:val="000000" w:themeColor="text1"/>
+          <w:sz w:val="28"/>
+          <w:szCs w:val="28"/>
+          <w:lang w:val="ru-RU"/>
+        </w:rPr>
+      </w:pPr>
+      <w:r>
+        <w:rPr>
+          <w:rFonts w:ascii="Times New Roman" w:hAnsi="Times New Roman" w:cs="Times New Roman"/>
+          <w:color w:val="000000" w:themeColor="text1"/>
+          <w:sz w:val="28"/>
+          <w:szCs w:val="28"/>
+          <w:lang w:val="ru-RU"/>
+        </w:rPr>
+        <w:t>Нажать на кнопку «Создать проект»</w:t>
+      </w:r>
+    </w:p>
+    <w:p>
+      <w:pPr>
+        <w:pStyle w:val="ListParagraph"/>
+        <w:numPr>
+          <w:ilvl w:val="0"/>
+          <w:numId w:val="13"/>
+        </w:numPr>
+        <w:ind w:left="720"/>
+        <w:rPr>
+          <w:rFonts w:ascii="Times New Roman" w:hAnsi="Times New Roman" w:cs="Times New Roman"/>
+          <w:color w:val="000000" w:themeColor="text1"/>
+          <w:sz w:val="28"/>
+          <w:szCs w:val="28"/>
+          <w:lang w:val="ru-RU"/>
+        </w:rPr>
+      </w:pPr>
+      <w:r>
+        <w:rPr>
+          <w:rFonts w:ascii="Times New Roman" w:hAnsi="Times New Roman" w:cs="Times New Roman"/>
+          <w:color w:val="000000" w:themeColor="text1"/>
+          <w:sz w:val="28"/>
+          <w:szCs w:val="28"/>
+          <w:lang w:val="ru-RU"/>
+        </w:rPr>
+        <w:t xml:space="preserve">Проверить </w:t>
       </w:r>
       <w:proofErr w:type="spellStart"/>
       <w:r>
         <w:rPr>
-          <w:b/>
-          <w:bCs/>
-          <w:color w:val="212529"/>
-          <w:sz w:val="32"/>
-          <w:szCs w:val="32"/>
-        </w:rPr>
-        <w:t>сценариев</w:t>
+          <w:rFonts w:ascii="Times New Roman" w:hAnsi="Times New Roman" w:cs="Times New Roman"/>
+          <w:color w:val="000000" w:themeColor="text1"/>
+          <w:sz w:val="28"/>
+          <w:szCs w:val="28"/>
+          <w:lang w:val="ru-RU"/>
+        </w:rPr>
+        <w:t>редиректт</w:t>
       </w:r>
       <w:proofErr w:type="spellEnd"/>
       <w:r>
         <w:rPr>
-          <w:b/>
-          <w:bCs/>
-          <w:color w:val="212529"/>
-          <w:sz w:val="32"/>
-          <w:szCs w:val="32"/>
-        </w:rPr>
-        <w:t>.</w:t>
+          <w:rFonts w:ascii="Times New Roman" w:hAnsi="Times New Roman" w:cs="Times New Roman"/>
+          <w:color w:val="000000" w:themeColor="text1"/>
+          <w:sz w:val="28"/>
+          <w:szCs w:val="28"/>
+          <w:lang w:val="ru-RU"/>
+        </w:rPr>
+        <w:t xml:space="preserve"> в «Профиль проекта»</w:t>
+      </w:r>
+    </w:p>
+    <w:p>
+      <w:pPr>
+        <w:rPr>
+          <w:sz w:val="28"/>
+          <w:szCs w:val="28"/>
+          <w:lang w:val="ru-RU"/>
+        </w:rPr>
+      </w:pPr>
+      <w:r>
+        <w:rPr>
+          <w:sz w:val="28"/>
+          <w:szCs w:val="28"/>
+          <w:lang w:val="ru-RU"/>
+        </w:rPr>
+        <w:t>Переход по страницам, их просмотр и проверка наличия нужных элементов:</w:t>
+      </w:r>
+    </w:p>
+    <w:p>
+      <w:pPr>
+        <w:pStyle w:val="ListParagraph"/>
+        <w:numPr>
+          <w:ilvl w:val="0"/>
+          <w:numId w:val="14"/>
+        </w:numPr>
+        <w:ind w:left="720"/>
+        <w:rPr>
+          <w:rFonts w:ascii="Times New Roman" w:hAnsi="Times New Roman" w:cs="Times New Roman"/>
+          <w:sz w:val="28"/>
+          <w:szCs w:val="28"/>
+          <w:lang w:val="ru-RU"/>
+        </w:rPr>
+      </w:pPr>
+      <w:r>
+        <w:rPr>
+          <w:rFonts w:ascii="Times New Roman" w:hAnsi="Times New Roman" w:cs="Times New Roman"/>
+          <w:sz w:val="28"/>
+          <w:szCs w:val="28"/>
+          <w:lang w:val="ru-RU"/>
+        </w:rPr>
+        <w:t xml:space="preserve">Перейти на сайт </w:t>
+      </w:r>
+      <w:hyperlink r:id="rId12" w:tgtFrame="_blank" w:history="1">
+        <w:r>
+          <w:rPr>
+            <w:rStyle w:val="Hyperlink"/>
+            <w:rFonts w:ascii="Times New Roman" w:hAnsi="Times New Roman" w:cs="Times New Roman"/>
+            <w:color w:val="337AB7"/>
+            <w:sz w:val="28"/>
+            <w:szCs w:val="28"/>
+          </w:rPr>
+          <w:t>http</w:t>
+        </w:r>
+        <w:r>
+          <w:rPr>
+            <w:rStyle w:val="Hyperlink"/>
+            <w:rFonts w:ascii="Times New Roman" w:hAnsi="Times New Roman" w:cs="Times New Roman"/>
+            <w:color w:val="337AB7"/>
+            <w:sz w:val="28"/>
+            <w:szCs w:val="28"/>
+            <w:lang w:val="ru-RU"/>
+          </w:rPr>
+          <w:t>://</w:t>
+        </w:r>
+        <w:proofErr w:type="spellStart"/>
+        <w:r>
+          <w:rPr>
+            <w:rStyle w:val="Hyperlink"/>
+            <w:rFonts w:ascii="Times New Roman" w:hAnsi="Times New Roman" w:cs="Times New Roman"/>
+            <w:color w:val="337AB7"/>
+            <w:sz w:val="28"/>
+            <w:szCs w:val="28"/>
+          </w:rPr>
+          <w:t>seopult</w:t>
+        </w:r>
+        <w:proofErr w:type="spellEnd"/>
+        <w:r>
+          <w:rPr>
+            <w:rStyle w:val="Hyperlink"/>
+            <w:rFonts w:ascii="Times New Roman" w:hAnsi="Times New Roman" w:cs="Times New Roman"/>
+            <w:color w:val="337AB7"/>
+            <w:sz w:val="28"/>
+            <w:szCs w:val="28"/>
+            <w:lang w:val="ru-RU"/>
+          </w:rPr>
+          <w:t>.</w:t>
+        </w:r>
+        <w:proofErr w:type="spellStart"/>
+        <w:r>
+          <w:rPr>
+            <w:rStyle w:val="Hyperlink"/>
+            <w:rFonts w:ascii="Times New Roman" w:hAnsi="Times New Roman" w:cs="Times New Roman"/>
+            <w:color w:val="337AB7"/>
+            <w:sz w:val="28"/>
+            <w:szCs w:val="28"/>
+          </w:rPr>
+          <w:t>ru</w:t>
+        </w:r>
+        <w:proofErr w:type="spellEnd"/>
+        <w:r>
+          <w:rPr>
+            <w:rStyle w:val="Hyperlink"/>
+            <w:rFonts w:ascii="Times New Roman" w:hAnsi="Times New Roman" w:cs="Times New Roman"/>
+            <w:color w:val="337AB7"/>
+            <w:sz w:val="28"/>
+            <w:szCs w:val="28"/>
+            <w:lang w:val="ru-RU"/>
+          </w:rPr>
+          <w:t>/</w:t>
+        </w:r>
+      </w:hyperlink>
+    </w:p>
+    <w:p>
+      <w:pPr>
+        <w:pStyle w:val="ListParagraph"/>
+        <w:numPr>
+          <w:ilvl w:val="0"/>
+          <w:numId w:val="14"/>
+        </w:numPr>
+        <w:ind w:left="720"/>
+        <w:rPr>
+          <w:rFonts w:ascii="Times New Roman" w:hAnsi="Times New Roman" w:cs="Times New Roman"/>
+          <w:sz w:val="28"/>
+          <w:szCs w:val="28"/>
+          <w:lang w:val="ru-RU"/>
+        </w:rPr>
+      </w:pPr>
+      <w:r>
+        <w:rPr>
+          <w:rFonts w:ascii="Times New Roman" w:hAnsi="Times New Roman" w:cs="Times New Roman"/>
+          <w:sz w:val="28"/>
+          <w:szCs w:val="28"/>
+          <w:lang w:val="ru-RU"/>
+        </w:rPr>
+        <w:t>Выбрать пункт верхнего меню главной страницы</w:t>
+      </w:r>
+    </w:p>
+    <w:p>
+      <w:pPr>
+        <w:pStyle w:val="ListParagraph"/>
+        <w:numPr>
+          <w:ilvl w:val="0"/>
+          <w:numId w:val="14"/>
+        </w:numPr>
+        <w:ind w:left="720"/>
+        <w:rPr>
+          <w:rFonts w:ascii="Times New Roman" w:hAnsi="Times New Roman" w:cs="Times New Roman"/>
+          <w:sz w:val="28"/>
+          <w:szCs w:val="28"/>
+          <w:lang w:val="ru-RU"/>
+        </w:rPr>
+      </w:pPr>
+      <w:r>
+        <w:rPr>
+          <w:rFonts w:ascii="Times New Roman" w:hAnsi="Times New Roman" w:cs="Times New Roman"/>
+          <w:sz w:val="28"/>
+          <w:szCs w:val="28"/>
+          <w:lang w:val="ru-RU"/>
+        </w:rPr>
+        <w:t>Проверить наличие важных составляющих страницы</w:t>
+      </w:r>
+    </w:p>
+    <w:p>
+      <w:pPr>
+        <w:pStyle w:val="ListParagraph"/>
+        <w:numPr>
+          <w:ilvl w:val="0"/>
+          <w:numId w:val="14"/>
+        </w:numPr>
+        <w:ind w:left="720"/>
+        <w:rPr>
+          <w:rFonts w:ascii="Times New Roman" w:hAnsi="Times New Roman" w:cs="Times New Roman"/>
+          <w:sz w:val="28"/>
+          <w:szCs w:val="28"/>
+          <w:lang w:val="ru-RU"/>
+        </w:rPr>
+      </w:pPr>
+      <w:r>
+        <w:rPr>
+          <w:rFonts w:ascii="Times New Roman" w:hAnsi="Times New Roman" w:cs="Times New Roman"/>
+          <w:sz w:val="28"/>
+          <w:szCs w:val="28"/>
+          <w:lang w:val="ru-RU"/>
+        </w:rPr>
+        <w:t>Проверить переход поп подразделам</w:t>
       </w:r>
     </w:p>
     <w:p>
@@ -908,6 +2950,618 @@
           <w:lang w:val="ru-RU"/>
         </w:rPr>
       </w:pPr>
+    </w:p>
+    <w:p>
+      <w:pPr>
+        <w:jc w:val="center"/>
+        <w:rPr>
+          <w:b/>
+          <w:bCs/>
+          <w:sz w:val="32"/>
+          <w:szCs w:val="32"/>
+          <w:lang w:val="ru-RU"/>
+        </w:rPr>
+      </w:pPr>
+    </w:p>
+    <w:p>
+      <w:pPr>
+        <w:jc w:val="center"/>
+        <w:rPr>
+          <w:b/>
+          <w:bCs/>
+          <w:sz w:val="32"/>
+          <w:szCs w:val="32"/>
+          <w:lang w:val="ru-RU"/>
+        </w:rPr>
+      </w:pPr>
+    </w:p>
+    <w:p>
+      <w:pPr>
+        <w:jc w:val="center"/>
+        <w:rPr>
+          <w:b/>
+          <w:bCs/>
+          <w:sz w:val="32"/>
+          <w:szCs w:val="32"/>
+          <w:lang w:val="ru-RU"/>
+        </w:rPr>
+      </w:pPr>
+    </w:p>
+    <w:p>
+      <w:pPr>
+        <w:jc w:val="center"/>
+        <w:rPr>
+          <w:b/>
+          <w:bCs/>
+          <w:sz w:val="32"/>
+          <w:szCs w:val="32"/>
+          <w:lang w:val="ru-RU"/>
+        </w:rPr>
+      </w:pPr>
+    </w:p>
+    <w:p>
+      <w:pPr>
+        <w:jc w:val="center"/>
+        <w:rPr>
+          <w:b/>
+          <w:bCs/>
+          <w:sz w:val="32"/>
+          <w:szCs w:val="32"/>
+          <w:lang w:val="ru-RU"/>
+        </w:rPr>
+      </w:pPr>
+    </w:p>
+    <w:p>
+      <w:pPr>
+        <w:jc w:val="center"/>
+        <w:rPr>
+          <w:b/>
+          <w:bCs/>
+          <w:sz w:val="32"/>
+          <w:szCs w:val="32"/>
+          <w:lang w:val="ru-RU"/>
+        </w:rPr>
+      </w:pPr>
+      <w:proofErr w:type="spellStart"/>
+      <w:r>
+        <w:rPr>
+          <w:b/>
+          <w:bCs/>
+          <w:sz w:val="32"/>
+          <w:szCs w:val="32"/>
+        </w:rPr>
+        <w:lastRenderedPageBreak/>
+        <w:t>Результаты</w:t>
+      </w:r>
+      <w:proofErr w:type="spellEnd"/>
+      <w:r>
+        <w:rPr>
+          <w:b/>
+          <w:bCs/>
+          <w:sz w:val="32"/>
+          <w:szCs w:val="32"/>
+        </w:rPr>
+        <w:t xml:space="preserve"> </w:t>
+      </w:r>
+      <w:proofErr w:type="spellStart"/>
+      <w:r>
+        <w:rPr>
+          <w:b/>
+          <w:bCs/>
+          <w:sz w:val="32"/>
+          <w:szCs w:val="32"/>
+        </w:rPr>
+        <w:t>тестирования</w:t>
+      </w:r>
+      <w:proofErr w:type="spellEnd"/>
+      <w:r>
+        <w:rPr>
+          <w:b/>
+          <w:bCs/>
+          <w:sz w:val="32"/>
+          <w:szCs w:val="32"/>
+        </w:rPr>
+        <w:t>.</w:t>
+      </w:r>
+    </w:p>
+    <w:p>
+      <w:pPr>
+        <w:jc w:val="center"/>
+        <w:rPr>
+          <w:b/>
+          <w:bCs/>
+          <w:sz w:val="32"/>
+          <w:szCs w:val="32"/>
+          <w:lang w:val="ru-RU"/>
+        </w:rPr>
+      </w:pPr>
+    </w:p>
+    <w:p>
+      <w:pPr>
+        <w:rPr>
+          <w:sz w:val="28"/>
+          <w:szCs w:val="28"/>
+          <w:lang w:val="ru-RU"/>
+        </w:rPr>
+      </w:pPr>
+      <w:r>
+        <w:rPr>
+          <w:sz w:val="28"/>
+          <w:szCs w:val="28"/>
+          <w:lang w:val="ru-RU"/>
+        </w:rPr>
+        <w:drawing>
+          <wp:inline distT="0" distB="0" distL="0" distR="0" wp14:anchorId="7450AE62" wp14:editId="37B8D78D">
+            <wp:extent cx="5943600" cy="2425065"/>
+            <wp:effectExtent l="0" t="0" r="0" b="635"/>
+            <wp:docPr id="205152264" name="Picture 1" descr="A screenshot of a computer&#10;&#10;Description automatically generated"/>
+            <wp:cNvGraphicFramePr>
+              <a:graphicFrameLocks xmlns:a="http://schemas.openxmlformats.org/drawingml/2006/main" noChangeAspect="1"/>
+            </wp:cNvGraphicFramePr>
+            <a:graphic xmlns:a="http://schemas.openxmlformats.org/drawingml/2006/main">
+              <a:graphicData uri="http://schemas.openxmlformats.org/drawingml/2006/picture">
+                <pic:pic xmlns:pic="http://schemas.openxmlformats.org/drawingml/2006/picture">
+                  <pic:nvPicPr>
+                    <pic:cNvPr id="205152264" name="Picture 1" descr="A screenshot of a computer&#10;&#10;Description automatically generated"/>
+                    <pic:cNvPicPr/>
+                  </pic:nvPicPr>
+                  <pic:blipFill>
+                    <a:blip r:embed="rId13"/>
+                    <a:stretch>
+                      <a:fillRect/>
+                    </a:stretch>
+                  </pic:blipFill>
+                  <pic:spPr>
+                    <a:xfrm>
+                      <a:off x="0" y="0"/>
+                      <a:ext cx="5943600" cy="2425065"/>
+                    </a:xfrm>
+                    <a:prstGeom prst="rect">
+                      <a:avLst/>
+                    </a:prstGeom>
+                  </pic:spPr>
+                </pic:pic>
+              </a:graphicData>
+            </a:graphic>
+          </wp:inline>
+        </w:drawing>
+      </w:r>
+    </w:p>
+    <w:p>
+      <w:pPr>
+        <w:jc w:val="center"/>
+        <w:rPr>
+          <w:b/>
+          <w:bCs/>
+          <w:sz w:val="32"/>
+          <w:szCs w:val="32"/>
+          <w:lang w:val="ru-RU"/>
+        </w:rPr>
+      </w:pPr>
+    </w:p>
+    <w:p>
+      <w:pPr>
+        <w:jc w:val="center"/>
+        <w:rPr>
+          <w:sz w:val="28"/>
+          <w:szCs w:val="28"/>
+          <w:lang w:val="ru-RU"/>
+        </w:rPr>
+      </w:pPr>
+      <w:r>
+        <w:rPr>
+          <w:b/>
+          <w:bCs/>
+          <w:sz w:val="32"/>
+          <w:szCs w:val="32"/>
+          <w:lang w:val="ru-RU"/>
+        </w:rPr>
+        <w:t>Вывод</w:t>
+      </w:r>
+    </w:p>
+    <w:p>
+      <w:pPr>
+        <w:rPr>
+          <w:sz w:val="28"/>
+          <w:szCs w:val="28"/>
+          <w:lang w:val="ru-RU"/>
+        </w:rPr>
+      </w:pPr>
+      <w:r>
+        <w:rPr>
+          <w:sz w:val="28"/>
+          <w:szCs w:val="28"/>
+          <w:lang w:val="ru-RU"/>
+        </w:rPr>
+        <w:t xml:space="preserve">В ходе выполнения </w:t>
+      </w:r>
+      <w:proofErr w:type="spellStart"/>
+      <w:r>
+        <w:rPr>
+          <w:sz w:val="28"/>
+          <w:szCs w:val="28"/>
+          <w:lang w:val="ru-RU"/>
+        </w:rPr>
+        <w:t>лаборатрной</w:t>
+      </w:r>
+      <w:proofErr w:type="spellEnd"/>
+      <w:r>
+        <w:rPr>
+          <w:sz w:val="28"/>
+          <w:szCs w:val="28"/>
+          <w:lang w:val="ru-RU"/>
+        </w:rPr>
+        <w:t xml:space="preserve"> работы я познакомился с </w:t>
+      </w:r>
+      <w:r>
+        <w:rPr>
+          <w:sz w:val="28"/>
+          <w:szCs w:val="28"/>
+          <w:lang w:val="ru-RU"/>
+        </w:rPr>
+        <w:t>систем</w:t>
+      </w:r>
+      <w:r>
+        <w:rPr>
+          <w:sz w:val="28"/>
+          <w:szCs w:val="28"/>
+          <w:lang w:val="ru-RU"/>
+        </w:rPr>
+        <w:t>ой</w:t>
+      </w:r>
+      <w:r>
+        <w:rPr>
+          <w:sz w:val="28"/>
+          <w:szCs w:val="28"/>
+          <w:lang w:val="ru-RU"/>
+        </w:rPr>
+        <w:t xml:space="preserve"> автоматизированного тестирования</w:t>
+      </w:r>
+      <w:r>
+        <w:rPr>
+          <w:sz w:val="28"/>
+          <w:szCs w:val="28"/>
+        </w:rPr>
+        <w:t> </w:t>
+      </w:r>
+      <w:bookmarkStart w:id="18" w:name="_Hlk166935074"/>
+      <w:r>
+        <w:rPr>
+          <w:rFonts w:eastAsiaTheme="majorEastAsia"/>
+          <w:sz w:val="28"/>
+          <w:szCs w:val="28"/>
+        </w:rPr>
+        <w:t>Selenium</w:t>
+      </w:r>
+      <w:bookmarkEnd w:id="18"/>
+      <w:r>
+        <w:rPr>
+          <w:sz w:val="28"/>
+          <w:szCs w:val="28"/>
+          <w:lang w:val="ru-RU"/>
+        </w:rPr>
+        <w:t xml:space="preserve">, а также с </w:t>
+      </w:r>
+      <w:r>
+        <w:rPr>
+          <w:sz w:val="28"/>
+          <w:szCs w:val="28"/>
+        </w:rPr>
+        <w:t>Selenium</w:t>
+      </w:r>
+      <w:r>
+        <w:rPr>
+          <w:sz w:val="28"/>
+          <w:szCs w:val="28"/>
+          <w:lang w:val="ru-RU"/>
+        </w:rPr>
+        <w:t xml:space="preserve"> </w:t>
+      </w:r>
+      <w:r>
+        <w:rPr>
+          <w:sz w:val="28"/>
+          <w:szCs w:val="28"/>
+        </w:rPr>
+        <w:t>IDE</w:t>
+      </w:r>
+      <w:r>
+        <w:rPr>
+          <w:sz w:val="28"/>
+          <w:szCs w:val="28"/>
+          <w:lang w:val="ru-RU"/>
+        </w:rPr>
+        <w:t xml:space="preserve">. </w:t>
+      </w:r>
+      <w:proofErr w:type="spellStart"/>
+      <w:r>
+        <w:rPr>
+          <w:sz w:val="28"/>
+          <w:szCs w:val="28"/>
+        </w:rPr>
+        <w:t>Используя</w:t>
+      </w:r>
+      <w:proofErr w:type="spellEnd"/>
+      <w:r>
+        <w:rPr>
+          <w:sz w:val="28"/>
+          <w:szCs w:val="28"/>
+        </w:rPr>
+        <w:t xml:space="preserve"> </w:t>
+      </w:r>
+      <w:proofErr w:type="spellStart"/>
+      <w:r>
+        <w:rPr>
+          <w:sz w:val="28"/>
+          <w:szCs w:val="28"/>
+        </w:rPr>
+        <w:t>данные</w:t>
+      </w:r>
+      <w:proofErr w:type="spellEnd"/>
+      <w:r>
+        <w:rPr>
+          <w:sz w:val="28"/>
+          <w:szCs w:val="28"/>
+        </w:rPr>
+        <w:t xml:space="preserve"> системы, я </w:t>
+      </w:r>
+      <w:proofErr w:type="spellStart"/>
+      <w:r>
+        <w:rPr>
+          <w:sz w:val="28"/>
+          <w:szCs w:val="28"/>
+        </w:rPr>
+        <w:t>провёл</w:t>
+      </w:r>
+      <w:proofErr w:type="spellEnd"/>
+      <w:r>
+        <w:rPr>
+          <w:sz w:val="28"/>
+          <w:szCs w:val="28"/>
+        </w:rPr>
+        <w:t xml:space="preserve"> </w:t>
+      </w:r>
+      <w:proofErr w:type="spellStart"/>
+      <w:r>
+        <w:rPr>
+          <w:sz w:val="28"/>
+          <w:szCs w:val="28"/>
+        </w:rPr>
+        <w:t>функциональное</w:t>
+      </w:r>
+      <w:proofErr w:type="spellEnd"/>
+      <w:r>
+        <w:rPr>
+          <w:sz w:val="28"/>
+          <w:szCs w:val="28"/>
+        </w:rPr>
+        <w:t xml:space="preserve"> </w:t>
+      </w:r>
+      <w:proofErr w:type="spellStart"/>
+      <w:r>
+        <w:rPr>
+          <w:sz w:val="28"/>
+          <w:szCs w:val="28"/>
+        </w:rPr>
+        <w:t>тестирование</w:t>
+      </w:r>
+      <w:proofErr w:type="spellEnd"/>
+      <w:r>
+        <w:rPr>
+          <w:sz w:val="28"/>
+          <w:szCs w:val="28"/>
+        </w:rPr>
+        <w:t xml:space="preserve"> </w:t>
+      </w:r>
+      <w:proofErr w:type="spellStart"/>
+      <w:r>
+        <w:rPr>
+          <w:sz w:val="28"/>
+          <w:szCs w:val="28"/>
+        </w:rPr>
+        <w:t>выдвнного</w:t>
+      </w:r>
+      <w:proofErr w:type="spellEnd"/>
+      <w:r>
+        <w:rPr>
+          <w:sz w:val="28"/>
+          <w:szCs w:val="28"/>
+        </w:rPr>
+        <w:t xml:space="preserve"> </w:t>
+      </w:r>
+      <w:proofErr w:type="spellStart"/>
+      <w:r>
+        <w:rPr>
+          <w:sz w:val="28"/>
+          <w:szCs w:val="28"/>
+        </w:rPr>
+        <w:t>по</w:t>
+      </w:r>
+      <w:proofErr w:type="spellEnd"/>
+      <w:r>
+        <w:rPr>
+          <w:sz w:val="28"/>
+          <w:szCs w:val="28"/>
+        </w:rPr>
+        <w:t xml:space="preserve"> </w:t>
+      </w:r>
+      <w:proofErr w:type="spellStart"/>
+      <w:r>
+        <w:rPr>
+          <w:sz w:val="28"/>
+          <w:szCs w:val="28"/>
+        </w:rPr>
+        <w:t>варианту</w:t>
+      </w:r>
+      <w:proofErr w:type="spellEnd"/>
+      <w:r>
+        <w:rPr>
+          <w:sz w:val="28"/>
+          <w:szCs w:val="28"/>
+        </w:rPr>
+        <w:t xml:space="preserve"> </w:t>
+      </w:r>
+      <w:proofErr w:type="spellStart"/>
+      <w:r>
+        <w:rPr>
+          <w:sz w:val="28"/>
+          <w:szCs w:val="28"/>
+        </w:rPr>
+        <w:t>сайта</w:t>
+      </w:r>
+      <w:proofErr w:type="spellEnd"/>
+      <w:r>
+        <w:rPr>
+          <w:sz w:val="28"/>
+          <w:szCs w:val="28"/>
+        </w:rPr>
+        <w:t xml:space="preserve">. </w:t>
+      </w:r>
+      <w:r>
+        <w:rPr>
+          <w:sz w:val="28"/>
+          <w:szCs w:val="28"/>
+          <w:lang w:val="ru-RU"/>
+        </w:rPr>
+        <w:t xml:space="preserve">С помощью </w:t>
+      </w:r>
+      <w:r>
+        <w:rPr>
+          <w:rFonts w:eastAsiaTheme="majorEastAsia"/>
+          <w:sz w:val="28"/>
+          <w:szCs w:val="28"/>
+        </w:rPr>
+        <w:t>Selenium</w:t>
+      </w:r>
+      <w:r>
+        <w:rPr>
+          <w:rFonts w:eastAsiaTheme="majorEastAsia"/>
+          <w:sz w:val="28"/>
+          <w:szCs w:val="28"/>
+          <w:lang w:val="ru-RU"/>
+        </w:rPr>
+        <w:t xml:space="preserve"> можно ими</w:t>
+      </w:r>
+      <w:r>
+        <w:rPr>
+          <w:rFonts w:eastAsiaTheme="majorEastAsia"/>
+          <w:sz w:val="28"/>
+          <w:szCs w:val="28"/>
+          <w:lang w:val="ru-RU"/>
+        </w:rPr>
+        <w:t>т</w:t>
+      </w:r>
+      <w:r>
+        <w:rPr>
+          <w:rFonts w:eastAsiaTheme="majorEastAsia"/>
+          <w:sz w:val="28"/>
+          <w:szCs w:val="28"/>
+          <w:lang w:val="ru-RU"/>
+        </w:rPr>
+        <w:t>ировать дейстрия в браузере,</w:t>
+      </w:r>
+      <w:r>
+        <w:rPr>
+          <w:sz w:val="28"/>
+          <w:szCs w:val="28"/>
+          <w:lang w:val="ru-RU"/>
+        </w:rPr>
+        <w:t xml:space="preserve"> </w:t>
+      </w:r>
+      <w:proofErr w:type="spellStart"/>
+      <w:r>
+        <w:rPr>
+          <w:sz w:val="28"/>
+          <w:szCs w:val="28"/>
+          <w:lang w:val="ru-RU"/>
+        </w:rPr>
+        <w:t>выб</w:t>
+      </w:r>
+      <w:proofErr w:type="spellEnd"/>
+      <w:r>
+        <w:rPr>
+          <w:sz w:val="28"/>
+          <w:szCs w:val="28"/>
+          <w:lang w:val="ru-RU"/>
+        </w:rPr>
+        <w:t>ирая</w:t>
+      </w:r>
+      <w:r>
+        <w:rPr>
+          <w:sz w:val="28"/>
+          <w:szCs w:val="28"/>
+          <w:lang w:val="ru-RU"/>
+        </w:rPr>
+        <w:t xml:space="preserve"> элемент</w:t>
+      </w:r>
+      <w:r>
+        <w:rPr>
+          <w:sz w:val="28"/>
+          <w:szCs w:val="28"/>
+          <w:lang w:val="ru-RU"/>
+        </w:rPr>
+        <w:t>ы</w:t>
+      </w:r>
+      <w:r>
+        <w:rPr>
+          <w:sz w:val="28"/>
+          <w:szCs w:val="28"/>
+          <w:lang w:val="ru-RU"/>
+        </w:rPr>
+        <w:t xml:space="preserve"> в </w:t>
+      </w:r>
+      <w:r>
+        <w:rPr>
+          <w:sz w:val="28"/>
+          <w:szCs w:val="28"/>
+        </w:rPr>
+        <w:t>DOM</w:t>
+      </w:r>
+      <w:r>
+        <w:rPr>
+          <w:sz w:val="28"/>
+          <w:szCs w:val="28"/>
+          <w:lang w:val="ru-RU"/>
+        </w:rPr>
+        <w:t xml:space="preserve"> </w:t>
+      </w:r>
+      <w:r>
+        <w:rPr>
+          <w:sz w:val="28"/>
+          <w:szCs w:val="28"/>
+          <w:lang w:val="ru-RU"/>
+        </w:rPr>
+        <w:t>дерева</w:t>
+      </w:r>
+      <w:r>
+        <w:rPr>
+          <w:sz w:val="28"/>
+          <w:szCs w:val="28"/>
+          <w:lang w:val="ru-RU"/>
+        </w:rPr>
+        <w:t xml:space="preserve"> с помощью</w:t>
+      </w:r>
+      <w:r>
+        <w:rPr>
+          <w:sz w:val="28"/>
+          <w:szCs w:val="28"/>
+        </w:rPr>
+        <w:t> </w:t>
+      </w:r>
+      <w:r>
+        <w:rPr>
+          <w:rFonts w:eastAsiaTheme="majorEastAsia"/>
+          <w:sz w:val="28"/>
+          <w:szCs w:val="28"/>
+        </w:rPr>
+        <w:t>XPath</w:t>
+      </w:r>
+      <w:r>
+        <w:rPr>
+          <w:sz w:val="28"/>
+          <w:szCs w:val="28"/>
+        </w:rPr>
+        <w:t>.</w:t>
+      </w:r>
     </w:p>
     <w:sectPr>
       <w:pgSz w:w="12240" w:h="15840"/>
@@ -922,6 +3576,270 @@
 <file path=word/numbering.xml><?xml version="1.0" encoding="utf-8"?>
 <w:numbering xmlns:wpc="http://schemas.microsoft.com/office/word/2010/wordprocessingCanvas" xmlns:cx="http://schemas.microsoft.com/office/drawing/2014/chartex" xmlns:cx1="http://schemas.microsoft.com/office/drawing/2015/9/8/chartex" xmlns:cx2="http://schemas.microsoft.com/office/drawing/2015/10/21/chartex" xmlns:cx3="http://schemas.microsoft.com/office/drawing/2016/5/9/chartex" xmlns:cx4="http://schemas.microsoft.com/office/drawing/2016/5/10/chartex" xmlns:cx5="http://schemas.microsoft.com/office/drawing/2016/5/11/chartex" xmlns:cx6="http://schemas.microsoft.com/office/drawing/2016/5/12/chartex" xmlns:cx7="http://schemas.microsoft.com/office/drawing/2016/5/13/chartex" xmlns:cx8="http://schemas.microsoft.com/office/drawing/2016/5/14/chartex" xmlns:mc="http://schemas.openxmlformats.org/markup-compatibility/2006" xmlns:aink="http://schemas.microsoft.com/office/drawing/2016/ink" xmlns:am3d="http://schemas.microsoft.com/office/drawing/2017/model3d" xmlns:o="urn:schemas-microsoft-com:office:office" xmlns:oel="http://schemas.microsoft.com/office/2019/extlst" xmlns:r="http://schemas.openxmlformats.org/officeDocument/2006/relationships" xmlns:m="http://schemas.openxmlformats.org/officeDocument/2006/math" xmlns:v="urn:schemas-microsoft-com:vml" xmlns:wp14="http://schemas.microsoft.com/office/word/2010/wordprocessingDrawing" xmlns:wp="http://schemas.openxmlformats.org/drawingml/2006/wordprocessingDrawing" xmlns:w10="urn:schemas-microsoft-com:office:word" xmlns:w="http://schemas.openxmlformats.org/wordprocessingml/2006/main" xmlns:w14="http://schemas.microsoft.com/office/word/2010/wordml" xmlns:w15="http://schemas.microsoft.com/office/word/2012/wordml" xmlns:w16cex="http://schemas.microsoft.com/office/word/2018/wordml/cex" xmlns:w16cid="http://schemas.microsoft.com/office/word/2016/wordml/cid" xmlns:w16="http://schemas.microsoft.com/office/word/2018/wordml" xmlns:w16sdtdh="http://schemas.microsoft.com/office/word/2020/wordml/sdtdatahash" xmlns:w16se="http://schemas.microsoft.com/office/word/2015/wordml/symex" xmlns:wpg="http://schemas.microsoft.com/office/word/2010/wordprocessingGroup" xmlns:wpi="http://schemas.microsoft.com/office/word/2010/wordprocessingInk" xmlns:wne="http://schemas.microsoft.com/office/word/2006/wordml" xmlns:wps="http://schemas.microsoft.com/office/word/2010/wordprocessingShape" mc:Ignorable="w14 w15 w16se w16cid w16 w16cex w16sdtdh wp14">
   <w:abstractNum w:abstractNumId="0" w15:restartNumberingAfterBreak="0">
+    <w:nsid w:val="04197387"/>
+    <w:multiLevelType w:val="hybridMultilevel"/>
+    <w:tmpl w:val="9CEA318A"/>
+    <w:lvl w:ilvl="0" w:tplc="FFFFFFFF">
+      <w:start w:val="1"/>
+      <w:numFmt w:val="decimal"/>
+      <w:lvlText w:val="%1."/>
+      <w:lvlJc w:val="left"/>
+      <w:pPr>
+        <w:ind w:left="720" w:hanging="360"/>
+      </w:pPr>
+    </w:lvl>
+    <w:lvl w:ilvl="1" w:tplc="04090019" w:tentative="1">
+      <w:start w:val="1"/>
+      <w:numFmt w:val="lowerLetter"/>
+      <w:lvlText w:val="%2."/>
+      <w:lvlJc w:val="left"/>
+      <w:pPr>
+        <w:ind w:left="1440" w:hanging="360"/>
+      </w:pPr>
+    </w:lvl>
+    <w:lvl w:ilvl="2" w:tplc="0409001B" w:tentative="1">
+      <w:start w:val="1"/>
+      <w:numFmt w:val="lowerRoman"/>
+      <w:lvlText w:val="%3."/>
+      <w:lvlJc w:val="right"/>
+      <w:pPr>
+        <w:ind w:left="2160" w:hanging="180"/>
+      </w:pPr>
+    </w:lvl>
+    <w:lvl w:ilvl="3" w:tplc="0409000F" w:tentative="1">
+      <w:start w:val="1"/>
+      <w:numFmt w:val="decimal"/>
+      <w:lvlText w:val="%4."/>
+      <w:lvlJc w:val="left"/>
+      <w:pPr>
+        <w:ind w:left="2880" w:hanging="360"/>
+      </w:pPr>
+    </w:lvl>
+    <w:lvl w:ilvl="4" w:tplc="04090019" w:tentative="1">
+      <w:start w:val="1"/>
+      <w:numFmt w:val="lowerLetter"/>
+      <w:lvlText w:val="%5."/>
+      <w:lvlJc w:val="left"/>
+      <w:pPr>
+        <w:ind w:left="3600" w:hanging="360"/>
+      </w:pPr>
+    </w:lvl>
+    <w:lvl w:ilvl="5" w:tplc="0409001B" w:tentative="1">
+      <w:start w:val="1"/>
+      <w:numFmt w:val="lowerRoman"/>
+      <w:lvlText w:val="%6."/>
+      <w:lvlJc w:val="right"/>
+      <w:pPr>
+        <w:ind w:left="4320" w:hanging="180"/>
+      </w:pPr>
+    </w:lvl>
+    <w:lvl w:ilvl="6" w:tplc="0409000F" w:tentative="1">
+      <w:start w:val="1"/>
+      <w:numFmt w:val="decimal"/>
+      <w:lvlText w:val="%7."/>
+      <w:lvlJc w:val="left"/>
+      <w:pPr>
+        <w:ind w:left="5040" w:hanging="360"/>
+      </w:pPr>
+    </w:lvl>
+    <w:lvl w:ilvl="7" w:tplc="04090019" w:tentative="1">
+      <w:start w:val="1"/>
+      <w:numFmt w:val="lowerLetter"/>
+      <w:lvlText w:val="%8."/>
+      <w:lvlJc w:val="left"/>
+      <w:pPr>
+        <w:ind w:left="5760" w:hanging="360"/>
+      </w:pPr>
+    </w:lvl>
+    <w:lvl w:ilvl="8" w:tplc="0409001B" w:tentative="1">
+      <w:start w:val="1"/>
+      <w:numFmt w:val="lowerRoman"/>
+      <w:lvlText w:val="%9."/>
+      <w:lvlJc w:val="right"/>
+      <w:pPr>
+        <w:ind w:left="6480" w:hanging="180"/>
+      </w:pPr>
+    </w:lvl>
+  </w:abstractNum>
+  <w:abstractNum w:abstractNumId="1" w15:restartNumberingAfterBreak="0">
+    <w:nsid w:val="273717E5"/>
+    <w:multiLevelType w:val="hybridMultilevel"/>
+    <w:tmpl w:val="1B10B2FE"/>
+    <w:lvl w:ilvl="0" w:tplc="FFFFFFFF">
+      <w:start w:val="1"/>
+      <w:numFmt w:val="decimal"/>
+      <w:lvlText w:val="%1."/>
+      <w:lvlJc w:val="left"/>
+      <w:pPr>
+        <w:ind w:left="1080" w:hanging="360"/>
+      </w:pPr>
+      <w:rPr>
+        <w:rFonts w:hint="default"/>
+      </w:rPr>
+    </w:lvl>
+    <w:lvl w:ilvl="1" w:tplc="FFFFFFFF" w:tentative="1">
+      <w:start w:val="1"/>
+      <w:numFmt w:val="lowerLetter"/>
+      <w:lvlText w:val="%2."/>
+      <w:lvlJc w:val="left"/>
+      <w:pPr>
+        <w:ind w:left="1800" w:hanging="360"/>
+      </w:pPr>
+    </w:lvl>
+    <w:lvl w:ilvl="2" w:tplc="FFFFFFFF" w:tentative="1">
+      <w:start w:val="1"/>
+      <w:numFmt w:val="lowerRoman"/>
+      <w:lvlText w:val="%3."/>
+      <w:lvlJc w:val="right"/>
+      <w:pPr>
+        <w:ind w:left="2520" w:hanging="180"/>
+      </w:pPr>
+    </w:lvl>
+    <w:lvl w:ilvl="3" w:tplc="FFFFFFFF" w:tentative="1">
+      <w:start w:val="1"/>
+      <w:numFmt w:val="decimal"/>
+      <w:lvlText w:val="%4."/>
+      <w:lvlJc w:val="left"/>
+      <w:pPr>
+        <w:ind w:left="3240" w:hanging="360"/>
+      </w:pPr>
+    </w:lvl>
+    <w:lvl w:ilvl="4" w:tplc="FFFFFFFF" w:tentative="1">
+      <w:start w:val="1"/>
+      <w:numFmt w:val="lowerLetter"/>
+      <w:lvlText w:val="%5."/>
+      <w:lvlJc w:val="left"/>
+      <w:pPr>
+        <w:ind w:left="3960" w:hanging="360"/>
+      </w:pPr>
+    </w:lvl>
+    <w:lvl w:ilvl="5" w:tplc="FFFFFFFF" w:tentative="1">
+      <w:start w:val="1"/>
+      <w:numFmt w:val="lowerRoman"/>
+      <w:lvlText w:val="%6."/>
+      <w:lvlJc w:val="right"/>
+      <w:pPr>
+        <w:ind w:left="4680" w:hanging="180"/>
+      </w:pPr>
+    </w:lvl>
+    <w:lvl w:ilvl="6" w:tplc="FFFFFFFF" w:tentative="1">
+      <w:start w:val="1"/>
+      <w:numFmt w:val="decimal"/>
+      <w:lvlText w:val="%7."/>
+      <w:lvlJc w:val="left"/>
+      <w:pPr>
+        <w:ind w:left="5400" w:hanging="360"/>
+      </w:pPr>
+    </w:lvl>
+    <w:lvl w:ilvl="7" w:tplc="FFFFFFFF" w:tentative="1">
+      <w:start w:val="1"/>
+      <w:numFmt w:val="lowerLetter"/>
+      <w:lvlText w:val="%8."/>
+      <w:lvlJc w:val="left"/>
+      <w:pPr>
+        <w:ind w:left="6120" w:hanging="360"/>
+      </w:pPr>
+    </w:lvl>
+    <w:lvl w:ilvl="8" w:tplc="FFFFFFFF" w:tentative="1">
+      <w:start w:val="1"/>
+      <w:numFmt w:val="lowerRoman"/>
+      <w:lvlText w:val="%9."/>
+      <w:lvlJc w:val="right"/>
+      <w:pPr>
+        <w:ind w:left="6840" w:hanging="180"/>
+      </w:pPr>
+    </w:lvl>
+  </w:abstractNum>
+  <w:abstractNum w:abstractNumId="2" w15:restartNumberingAfterBreak="0">
+    <w:nsid w:val="311F3C98"/>
+    <w:multiLevelType w:val="hybridMultilevel"/>
+    <w:tmpl w:val="A814877C"/>
+    <w:lvl w:ilvl="0" w:tplc="96282606">
+      <w:start w:val="1"/>
+      <w:numFmt w:val="decimal"/>
+      <w:lvlText w:val="%1."/>
+      <w:lvlJc w:val="left"/>
+      <w:pPr>
+        <w:ind w:left="1080" w:hanging="360"/>
+      </w:pPr>
+      <w:rPr>
+        <w:rFonts w:hint="default"/>
+      </w:rPr>
+    </w:lvl>
+    <w:lvl w:ilvl="1" w:tplc="04090019" w:tentative="1">
+      <w:start w:val="1"/>
+      <w:numFmt w:val="lowerLetter"/>
+      <w:lvlText w:val="%2."/>
+      <w:lvlJc w:val="left"/>
+      <w:pPr>
+        <w:ind w:left="1440" w:hanging="360"/>
+      </w:pPr>
+    </w:lvl>
+    <w:lvl w:ilvl="2" w:tplc="0409001B" w:tentative="1">
+      <w:start w:val="1"/>
+      <w:numFmt w:val="lowerRoman"/>
+      <w:lvlText w:val="%3."/>
+      <w:lvlJc w:val="right"/>
+      <w:pPr>
+        <w:ind w:left="2160" w:hanging="180"/>
+      </w:pPr>
+    </w:lvl>
+    <w:lvl w:ilvl="3" w:tplc="0409000F" w:tentative="1">
+      <w:start w:val="1"/>
+      <w:numFmt w:val="decimal"/>
+      <w:lvlText w:val="%4."/>
+      <w:lvlJc w:val="left"/>
+      <w:pPr>
+        <w:ind w:left="2880" w:hanging="360"/>
+      </w:pPr>
+    </w:lvl>
+    <w:lvl w:ilvl="4" w:tplc="04090019" w:tentative="1">
+      <w:start w:val="1"/>
+      <w:numFmt w:val="lowerLetter"/>
+      <w:lvlText w:val="%5."/>
+      <w:lvlJc w:val="left"/>
+      <w:pPr>
+        <w:ind w:left="3600" w:hanging="360"/>
+      </w:pPr>
+    </w:lvl>
+    <w:lvl w:ilvl="5" w:tplc="0409001B" w:tentative="1">
+      <w:start w:val="1"/>
+      <w:numFmt w:val="lowerRoman"/>
+      <w:lvlText w:val="%6."/>
+      <w:lvlJc w:val="right"/>
+      <w:pPr>
+        <w:ind w:left="4320" w:hanging="180"/>
+      </w:pPr>
+    </w:lvl>
+    <w:lvl w:ilvl="6" w:tplc="0409000F" w:tentative="1">
+      <w:start w:val="1"/>
+      <w:numFmt w:val="decimal"/>
+      <w:lvlText w:val="%7."/>
+      <w:lvlJc w:val="left"/>
+      <w:pPr>
+        <w:ind w:left="5040" w:hanging="360"/>
+      </w:pPr>
+    </w:lvl>
+    <w:lvl w:ilvl="7" w:tplc="04090019" w:tentative="1">
+      <w:start w:val="1"/>
+      <w:numFmt w:val="lowerLetter"/>
+      <w:lvlText w:val="%8."/>
+      <w:lvlJc w:val="left"/>
+      <w:pPr>
+        <w:ind w:left="5760" w:hanging="360"/>
+      </w:pPr>
+    </w:lvl>
+    <w:lvl w:ilvl="8" w:tplc="0409001B" w:tentative="1">
+      <w:start w:val="1"/>
+      <w:numFmt w:val="lowerRoman"/>
+      <w:lvlText w:val="%9."/>
+      <w:lvlJc w:val="right"/>
+      <w:pPr>
+        <w:ind w:left="6480" w:hanging="180"/>
+      </w:pPr>
+    </w:lvl>
+  </w:abstractNum>
+  <w:abstractNum w:abstractNumId="3" w15:restartNumberingAfterBreak="0">
     <w:nsid w:val="328D09A9"/>
     <w:multiLevelType w:val="multilevel"/>
     <w:tmpl w:val="7B92FE38"/>
@@ -1034,8 +3952,1056 @@
       </w:pPr>
     </w:lvl>
   </w:abstractNum>
+  <w:abstractNum w:abstractNumId="4" w15:restartNumberingAfterBreak="0">
+    <w:nsid w:val="3C250CA0"/>
+    <w:multiLevelType w:val="hybridMultilevel"/>
+    <w:tmpl w:val="8C5E9CA2"/>
+    <w:lvl w:ilvl="0" w:tplc="FFFFFFFF">
+      <w:start w:val="1"/>
+      <w:numFmt w:val="decimal"/>
+      <w:lvlText w:val="%1."/>
+      <w:lvlJc w:val="left"/>
+      <w:pPr>
+        <w:ind w:left="720" w:hanging="360"/>
+      </w:pPr>
+    </w:lvl>
+    <w:lvl w:ilvl="1" w:tplc="FFFFFFFF" w:tentative="1">
+      <w:start w:val="1"/>
+      <w:numFmt w:val="lowerLetter"/>
+      <w:lvlText w:val="%2."/>
+      <w:lvlJc w:val="left"/>
+      <w:pPr>
+        <w:ind w:left="1440" w:hanging="360"/>
+      </w:pPr>
+    </w:lvl>
+    <w:lvl w:ilvl="2" w:tplc="FFFFFFFF" w:tentative="1">
+      <w:start w:val="1"/>
+      <w:numFmt w:val="lowerRoman"/>
+      <w:lvlText w:val="%3."/>
+      <w:lvlJc w:val="right"/>
+      <w:pPr>
+        <w:ind w:left="2160" w:hanging="180"/>
+      </w:pPr>
+    </w:lvl>
+    <w:lvl w:ilvl="3" w:tplc="FFFFFFFF" w:tentative="1">
+      <w:start w:val="1"/>
+      <w:numFmt w:val="decimal"/>
+      <w:lvlText w:val="%4."/>
+      <w:lvlJc w:val="left"/>
+      <w:pPr>
+        <w:ind w:left="2880" w:hanging="360"/>
+      </w:pPr>
+    </w:lvl>
+    <w:lvl w:ilvl="4" w:tplc="FFFFFFFF" w:tentative="1">
+      <w:start w:val="1"/>
+      <w:numFmt w:val="lowerLetter"/>
+      <w:lvlText w:val="%5."/>
+      <w:lvlJc w:val="left"/>
+      <w:pPr>
+        <w:ind w:left="3600" w:hanging="360"/>
+      </w:pPr>
+    </w:lvl>
+    <w:lvl w:ilvl="5" w:tplc="FFFFFFFF" w:tentative="1">
+      <w:start w:val="1"/>
+      <w:numFmt w:val="lowerRoman"/>
+      <w:lvlText w:val="%6."/>
+      <w:lvlJc w:val="right"/>
+      <w:pPr>
+        <w:ind w:left="4320" w:hanging="180"/>
+      </w:pPr>
+    </w:lvl>
+    <w:lvl w:ilvl="6" w:tplc="FFFFFFFF" w:tentative="1">
+      <w:start w:val="1"/>
+      <w:numFmt w:val="decimal"/>
+      <w:lvlText w:val="%7."/>
+      <w:lvlJc w:val="left"/>
+      <w:pPr>
+        <w:ind w:left="5040" w:hanging="360"/>
+      </w:pPr>
+    </w:lvl>
+    <w:lvl w:ilvl="7" w:tplc="FFFFFFFF" w:tentative="1">
+      <w:start w:val="1"/>
+      <w:numFmt w:val="lowerLetter"/>
+      <w:lvlText w:val="%8."/>
+      <w:lvlJc w:val="left"/>
+      <w:pPr>
+        <w:ind w:left="5760" w:hanging="360"/>
+      </w:pPr>
+    </w:lvl>
+    <w:lvl w:ilvl="8" w:tplc="FFFFFFFF" w:tentative="1">
+      <w:start w:val="1"/>
+      <w:numFmt w:val="lowerRoman"/>
+      <w:lvlText w:val="%9."/>
+      <w:lvlJc w:val="right"/>
+      <w:pPr>
+        <w:ind w:left="6480" w:hanging="180"/>
+      </w:pPr>
+    </w:lvl>
+  </w:abstractNum>
+  <w:abstractNum w:abstractNumId="5" w15:restartNumberingAfterBreak="0">
+    <w:nsid w:val="41006775"/>
+    <w:multiLevelType w:val="hybridMultilevel"/>
+    <w:tmpl w:val="1B10B2FE"/>
+    <w:lvl w:ilvl="0" w:tplc="96282606">
+      <w:start w:val="1"/>
+      <w:numFmt w:val="decimal"/>
+      <w:lvlText w:val="%1."/>
+      <w:lvlJc w:val="left"/>
+      <w:pPr>
+        <w:ind w:left="1080" w:hanging="360"/>
+      </w:pPr>
+      <w:rPr>
+        <w:rFonts w:hint="default"/>
+      </w:rPr>
+    </w:lvl>
+    <w:lvl w:ilvl="1" w:tplc="04090019" w:tentative="1">
+      <w:start w:val="1"/>
+      <w:numFmt w:val="lowerLetter"/>
+      <w:lvlText w:val="%2."/>
+      <w:lvlJc w:val="left"/>
+      <w:pPr>
+        <w:ind w:left="1800" w:hanging="360"/>
+      </w:pPr>
+    </w:lvl>
+    <w:lvl w:ilvl="2" w:tplc="0409001B" w:tentative="1">
+      <w:start w:val="1"/>
+      <w:numFmt w:val="lowerRoman"/>
+      <w:lvlText w:val="%3."/>
+      <w:lvlJc w:val="right"/>
+      <w:pPr>
+        <w:ind w:left="2520" w:hanging="180"/>
+      </w:pPr>
+    </w:lvl>
+    <w:lvl w:ilvl="3" w:tplc="0409000F" w:tentative="1">
+      <w:start w:val="1"/>
+      <w:numFmt w:val="decimal"/>
+      <w:lvlText w:val="%4."/>
+      <w:lvlJc w:val="left"/>
+      <w:pPr>
+        <w:ind w:left="3240" w:hanging="360"/>
+      </w:pPr>
+    </w:lvl>
+    <w:lvl w:ilvl="4" w:tplc="04090019" w:tentative="1">
+      <w:start w:val="1"/>
+      <w:numFmt w:val="lowerLetter"/>
+      <w:lvlText w:val="%5."/>
+      <w:lvlJc w:val="left"/>
+      <w:pPr>
+        <w:ind w:left="3960" w:hanging="360"/>
+      </w:pPr>
+    </w:lvl>
+    <w:lvl w:ilvl="5" w:tplc="0409001B" w:tentative="1">
+      <w:start w:val="1"/>
+      <w:numFmt w:val="lowerRoman"/>
+      <w:lvlText w:val="%6."/>
+      <w:lvlJc w:val="right"/>
+      <w:pPr>
+        <w:ind w:left="4680" w:hanging="180"/>
+      </w:pPr>
+    </w:lvl>
+    <w:lvl w:ilvl="6" w:tplc="0409000F" w:tentative="1">
+      <w:start w:val="1"/>
+      <w:numFmt w:val="decimal"/>
+      <w:lvlText w:val="%7."/>
+      <w:lvlJc w:val="left"/>
+      <w:pPr>
+        <w:ind w:left="5400" w:hanging="360"/>
+      </w:pPr>
+    </w:lvl>
+    <w:lvl w:ilvl="7" w:tplc="04090019" w:tentative="1">
+      <w:start w:val="1"/>
+      <w:numFmt w:val="lowerLetter"/>
+      <w:lvlText w:val="%8."/>
+      <w:lvlJc w:val="left"/>
+      <w:pPr>
+        <w:ind w:left="6120" w:hanging="360"/>
+      </w:pPr>
+    </w:lvl>
+    <w:lvl w:ilvl="8" w:tplc="0409001B" w:tentative="1">
+      <w:start w:val="1"/>
+      <w:numFmt w:val="lowerRoman"/>
+      <w:lvlText w:val="%9."/>
+      <w:lvlJc w:val="right"/>
+      <w:pPr>
+        <w:ind w:left="6840" w:hanging="180"/>
+      </w:pPr>
+    </w:lvl>
+  </w:abstractNum>
+  <w:abstractNum w:abstractNumId="6" w15:restartNumberingAfterBreak="0">
+    <w:nsid w:val="58033AE4"/>
+    <w:multiLevelType w:val="multilevel"/>
+    <w:tmpl w:val="F8BE4DC6"/>
+    <w:lvl w:ilvl="0">
+      <w:start w:val="1"/>
+      <w:numFmt w:val="decimal"/>
+      <w:lvlText w:val="%1."/>
+      <w:lvlJc w:val="left"/>
+      <w:pPr>
+        <w:tabs>
+          <w:tab w:val="num" w:pos="720"/>
+        </w:tabs>
+        <w:ind w:left="720" w:hanging="360"/>
+      </w:pPr>
+    </w:lvl>
+    <w:lvl w:ilvl="1" w:tentative="1">
+      <w:start w:val="1"/>
+      <w:numFmt w:val="decimal"/>
+      <w:lvlText w:val="%2."/>
+      <w:lvlJc w:val="left"/>
+      <w:pPr>
+        <w:tabs>
+          <w:tab w:val="num" w:pos="1440"/>
+        </w:tabs>
+        <w:ind w:left="1440" w:hanging="360"/>
+      </w:pPr>
+    </w:lvl>
+    <w:lvl w:ilvl="2" w:tentative="1">
+      <w:start w:val="1"/>
+      <w:numFmt w:val="decimal"/>
+      <w:lvlText w:val="%3."/>
+      <w:lvlJc w:val="left"/>
+      <w:pPr>
+        <w:tabs>
+          <w:tab w:val="num" w:pos="2160"/>
+        </w:tabs>
+        <w:ind w:left="2160" w:hanging="360"/>
+      </w:pPr>
+    </w:lvl>
+    <w:lvl w:ilvl="3" w:tentative="1">
+      <w:start w:val="1"/>
+      <w:numFmt w:val="decimal"/>
+      <w:lvlText w:val="%4."/>
+      <w:lvlJc w:val="left"/>
+      <w:pPr>
+        <w:tabs>
+          <w:tab w:val="num" w:pos="2880"/>
+        </w:tabs>
+        <w:ind w:left="2880" w:hanging="360"/>
+      </w:pPr>
+    </w:lvl>
+    <w:lvl w:ilvl="4" w:tentative="1">
+      <w:start w:val="1"/>
+      <w:numFmt w:val="decimal"/>
+      <w:lvlText w:val="%5."/>
+      <w:lvlJc w:val="left"/>
+      <w:pPr>
+        <w:tabs>
+          <w:tab w:val="num" w:pos="3600"/>
+        </w:tabs>
+        <w:ind w:left="3600" w:hanging="360"/>
+      </w:pPr>
+    </w:lvl>
+    <w:lvl w:ilvl="5" w:tentative="1">
+      <w:start w:val="1"/>
+      <w:numFmt w:val="decimal"/>
+      <w:lvlText w:val="%6."/>
+      <w:lvlJc w:val="left"/>
+      <w:pPr>
+        <w:tabs>
+          <w:tab w:val="num" w:pos="4320"/>
+        </w:tabs>
+        <w:ind w:left="4320" w:hanging="360"/>
+      </w:pPr>
+    </w:lvl>
+    <w:lvl w:ilvl="6" w:tentative="1">
+      <w:start w:val="1"/>
+      <w:numFmt w:val="decimal"/>
+      <w:lvlText w:val="%7."/>
+      <w:lvlJc w:val="left"/>
+      <w:pPr>
+        <w:tabs>
+          <w:tab w:val="num" w:pos="5040"/>
+        </w:tabs>
+        <w:ind w:left="5040" w:hanging="360"/>
+      </w:pPr>
+    </w:lvl>
+    <w:lvl w:ilvl="7" w:tentative="1">
+      <w:start w:val="1"/>
+      <w:numFmt w:val="decimal"/>
+      <w:lvlText w:val="%8."/>
+      <w:lvlJc w:val="left"/>
+      <w:pPr>
+        <w:tabs>
+          <w:tab w:val="num" w:pos="5760"/>
+        </w:tabs>
+        <w:ind w:left="5760" w:hanging="360"/>
+      </w:pPr>
+    </w:lvl>
+    <w:lvl w:ilvl="8" w:tentative="1">
+      <w:start w:val="1"/>
+      <w:numFmt w:val="decimal"/>
+      <w:lvlText w:val="%9."/>
+      <w:lvlJc w:val="left"/>
+      <w:pPr>
+        <w:tabs>
+          <w:tab w:val="num" w:pos="6480"/>
+        </w:tabs>
+        <w:ind w:left="6480" w:hanging="360"/>
+      </w:pPr>
+    </w:lvl>
+  </w:abstractNum>
+  <w:abstractNum w:abstractNumId="7" w15:restartNumberingAfterBreak="0">
+    <w:nsid w:val="62AE0015"/>
+    <w:multiLevelType w:val="hybridMultilevel"/>
+    <w:tmpl w:val="8C5E9CA2"/>
+    <w:lvl w:ilvl="0" w:tplc="0409000F">
+      <w:start w:val="1"/>
+      <w:numFmt w:val="decimal"/>
+      <w:lvlText w:val="%1."/>
+      <w:lvlJc w:val="left"/>
+      <w:pPr>
+        <w:ind w:left="720" w:hanging="360"/>
+      </w:pPr>
+    </w:lvl>
+    <w:lvl w:ilvl="1" w:tplc="04090019" w:tentative="1">
+      <w:start w:val="1"/>
+      <w:numFmt w:val="lowerLetter"/>
+      <w:lvlText w:val="%2."/>
+      <w:lvlJc w:val="left"/>
+      <w:pPr>
+        <w:ind w:left="1440" w:hanging="360"/>
+      </w:pPr>
+    </w:lvl>
+    <w:lvl w:ilvl="2" w:tplc="0409001B" w:tentative="1">
+      <w:start w:val="1"/>
+      <w:numFmt w:val="lowerRoman"/>
+      <w:lvlText w:val="%3."/>
+      <w:lvlJc w:val="right"/>
+      <w:pPr>
+        <w:ind w:left="2160" w:hanging="180"/>
+      </w:pPr>
+    </w:lvl>
+    <w:lvl w:ilvl="3" w:tplc="0409000F" w:tentative="1">
+      <w:start w:val="1"/>
+      <w:numFmt w:val="decimal"/>
+      <w:lvlText w:val="%4."/>
+      <w:lvlJc w:val="left"/>
+      <w:pPr>
+        <w:ind w:left="2880" w:hanging="360"/>
+      </w:pPr>
+    </w:lvl>
+    <w:lvl w:ilvl="4" w:tplc="04090019" w:tentative="1">
+      <w:start w:val="1"/>
+      <w:numFmt w:val="lowerLetter"/>
+      <w:lvlText w:val="%5."/>
+      <w:lvlJc w:val="left"/>
+      <w:pPr>
+        <w:ind w:left="3600" w:hanging="360"/>
+      </w:pPr>
+    </w:lvl>
+    <w:lvl w:ilvl="5" w:tplc="0409001B" w:tentative="1">
+      <w:start w:val="1"/>
+      <w:numFmt w:val="lowerRoman"/>
+      <w:lvlText w:val="%6."/>
+      <w:lvlJc w:val="right"/>
+      <w:pPr>
+        <w:ind w:left="4320" w:hanging="180"/>
+      </w:pPr>
+    </w:lvl>
+    <w:lvl w:ilvl="6" w:tplc="0409000F" w:tentative="1">
+      <w:start w:val="1"/>
+      <w:numFmt w:val="decimal"/>
+      <w:lvlText w:val="%7."/>
+      <w:lvlJc w:val="left"/>
+      <w:pPr>
+        <w:ind w:left="5040" w:hanging="360"/>
+      </w:pPr>
+    </w:lvl>
+    <w:lvl w:ilvl="7" w:tplc="04090019" w:tentative="1">
+      <w:start w:val="1"/>
+      <w:numFmt w:val="lowerLetter"/>
+      <w:lvlText w:val="%8."/>
+      <w:lvlJc w:val="left"/>
+      <w:pPr>
+        <w:ind w:left="5760" w:hanging="360"/>
+      </w:pPr>
+    </w:lvl>
+    <w:lvl w:ilvl="8" w:tplc="0409001B" w:tentative="1">
+      <w:start w:val="1"/>
+      <w:numFmt w:val="lowerRoman"/>
+      <w:lvlText w:val="%9."/>
+      <w:lvlJc w:val="right"/>
+      <w:pPr>
+        <w:ind w:left="6480" w:hanging="180"/>
+      </w:pPr>
+    </w:lvl>
+  </w:abstractNum>
+  <w:abstractNum w:abstractNumId="8" w15:restartNumberingAfterBreak="0">
+    <w:nsid w:val="66231348"/>
+    <w:multiLevelType w:val="hybridMultilevel"/>
+    <w:tmpl w:val="BEBCC19C"/>
+    <w:lvl w:ilvl="0" w:tplc="0409000F">
+      <w:start w:val="1"/>
+      <w:numFmt w:val="decimal"/>
+      <w:lvlText w:val="%1."/>
+      <w:lvlJc w:val="left"/>
+      <w:pPr>
+        <w:ind w:left="720" w:hanging="360"/>
+      </w:pPr>
+    </w:lvl>
+    <w:lvl w:ilvl="1" w:tplc="04090019" w:tentative="1">
+      <w:start w:val="1"/>
+      <w:numFmt w:val="lowerLetter"/>
+      <w:lvlText w:val="%2."/>
+      <w:lvlJc w:val="left"/>
+      <w:pPr>
+        <w:ind w:left="1440" w:hanging="360"/>
+      </w:pPr>
+    </w:lvl>
+    <w:lvl w:ilvl="2" w:tplc="0409001B" w:tentative="1">
+      <w:start w:val="1"/>
+      <w:numFmt w:val="lowerRoman"/>
+      <w:lvlText w:val="%3."/>
+      <w:lvlJc w:val="right"/>
+      <w:pPr>
+        <w:ind w:left="2160" w:hanging="180"/>
+      </w:pPr>
+    </w:lvl>
+    <w:lvl w:ilvl="3" w:tplc="0409000F" w:tentative="1">
+      <w:start w:val="1"/>
+      <w:numFmt w:val="decimal"/>
+      <w:lvlText w:val="%4."/>
+      <w:lvlJc w:val="left"/>
+      <w:pPr>
+        <w:ind w:left="2880" w:hanging="360"/>
+      </w:pPr>
+    </w:lvl>
+    <w:lvl w:ilvl="4" w:tplc="04090019" w:tentative="1">
+      <w:start w:val="1"/>
+      <w:numFmt w:val="lowerLetter"/>
+      <w:lvlText w:val="%5."/>
+      <w:lvlJc w:val="left"/>
+      <w:pPr>
+        <w:ind w:left="3600" w:hanging="360"/>
+      </w:pPr>
+    </w:lvl>
+    <w:lvl w:ilvl="5" w:tplc="0409001B" w:tentative="1">
+      <w:start w:val="1"/>
+      <w:numFmt w:val="lowerRoman"/>
+      <w:lvlText w:val="%6."/>
+      <w:lvlJc w:val="right"/>
+      <w:pPr>
+        <w:ind w:left="4320" w:hanging="180"/>
+      </w:pPr>
+    </w:lvl>
+    <w:lvl w:ilvl="6" w:tplc="0409000F" w:tentative="1">
+      <w:start w:val="1"/>
+      <w:numFmt w:val="decimal"/>
+      <w:lvlText w:val="%7."/>
+      <w:lvlJc w:val="left"/>
+      <w:pPr>
+        <w:ind w:left="5040" w:hanging="360"/>
+      </w:pPr>
+    </w:lvl>
+    <w:lvl w:ilvl="7" w:tplc="04090019" w:tentative="1">
+      <w:start w:val="1"/>
+      <w:numFmt w:val="lowerLetter"/>
+      <w:lvlText w:val="%8."/>
+      <w:lvlJc w:val="left"/>
+      <w:pPr>
+        <w:ind w:left="5760" w:hanging="360"/>
+      </w:pPr>
+    </w:lvl>
+    <w:lvl w:ilvl="8" w:tplc="0409001B" w:tentative="1">
+      <w:start w:val="1"/>
+      <w:numFmt w:val="lowerRoman"/>
+      <w:lvlText w:val="%9."/>
+      <w:lvlJc w:val="right"/>
+      <w:pPr>
+        <w:ind w:left="6480" w:hanging="180"/>
+      </w:pPr>
+    </w:lvl>
+  </w:abstractNum>
+  <w:abstractNum w:abstractNumId="9" w15:restartNumberingAfterBreak="0">
+    <w:nsid w:val="6EB85EEB"/>
+    <w:multiLevelType w:val="hybridMultilevel"/>
+    <w:tmpl w:val="3DA0AD5A"/>
+    <w:lvl w:ilvl="0" w:tplc="0409000F">
+      <w:start w:val="1"/>
+      <w:numFmt w:val="decimal"/>
+      <w:lvlText w:val="%1."/>
+      <w:lvlJc w:val="left"/>
+      <w:pPr>
+        <w:ind w:left="720" w:hanging="360"/>
+      </w:pPr>
+    </w:lvl>
+    <w:lvl w:ilvl="1" w:tplc="04090019" w:tentative="1">
+      <w:start w:val="1"/>
+      <w:numFmt w:val="lowerLetter"/>
+      <w:lvlText w:val="%2."/>
+      <w:lvlJc w:val="left"/>
+      <w:pPr>
+        <w:ind w:left="1440" w:hanging="360"/>
+      </w:pPr>
+    </w:lvl>
+    <w:lvl w:ilvl="2" w:tplc="0409001B" w:tentative="1">
+      <w:start w:val="1"/>
+      <w:numFmt w:val="lowerRoman"/>
+      <w:lvlText w:val="%3."/>
+      <w:lvlJc w:val="right"/>
+      <w:pPr>
+        <w:ind w:left="2160" w:hanging="180"/>
+      </w:pPr>
+    </w:lvl>
+    <w:lvl w:ilvl="3" w:tplc="0409000F" w:tentative="1">
+      <w:start w:val="1"/>
+      <w:numFmt w:val="decimal"/>
+      <w:lvlText w:val="%4."/>
+      <w:lvlJc w:val="left"/>
+      <w:pPr>
+        <w:ind w:left="2880" w:hanging="360"/>
+      </w:pPr>
+    </w:lvl>
+    <w:lvl w:ilvl="4" w:tplc="04090019" w:tentative="1">
+      <w:start w:val="1"/>
+      <w:numFmt w:val="lowerLetter"/>
+      <w:lvlText w:val="%5."/>
+      <w:lvlJc w:val="left"/>
+      <w:pPr>
+        <w:ind w:left="3600" w:hanging="360"/>
+      </w:pPr>
+    </w:lvl>
+    <w:lvl w:ilvl="5" w:tplc="0409001B" w:tentative="1">
+      <w:start w:val="1"/>
+      <w:numFmt w:val="lowerRoman"/>
+      <w:lvlText w:val="%6."/>
+      <w:lvlJc w:val="right"/>
+      <w:pPr>
+        <w:ind w:left="4320" w:hanging="180"/>
+      </w:pPr>
+    </w:lvl>
+    <w:lvl w:ilvl="6" w:tplc="0409000F" w:tentative="1">
+      <w:start w:val="1"/>
+      <w:numFmt w:val="decimal"/>
+      <w:lvlText w:val="%7."/>
+      <w:lvlJc w:val="left"/>
+      <w:pPr>
+        <w:ind w:left="5040" w:hanging="360"/>
+      </w:pPr>
+    </w:lvl>
+    <w:lvl w:ilvl="7" w:tplc="04090019" w:tentative="1">
+      <w:start w:val="1"/>
+      <w:numFmt w:val="lowerLetter"/>
+      <w:lvlText w:val="%8."/>
+      <w:lvlJc w:val="left"/>
+      <w:pPr>
+        <w:ind w:left="5760" w:hanging="360"/>
+      </w:pPr>
+    </w:lvl>
+    <w:lvl w:ilvl="8" w:tplc="0409001B" w:tentative="1">
+      <w:start w:val="1"/>
+      <w:numFmt w:val="lowerRoman"/>
+      <w:lvlText w:val="%9."/>
+      <w:lvlJc w:val="right"/>
+      <w:pPr>
+        <w:ind w:left="6480" w:hanging="180"/>
+      </w:pPr>
+    </w:lvl>
+  </w:abstractNum>
+  <w:abstractNum w:abstractNumId="10" w15:restartNumberingAfterBreak="0">
+    <w:nsid w:val="6F4B6CC0"/>
+    <w:multiLevelType w:val="hybridMultilevel"/>
+    <w:tmpl w:val="7A3E1F14"/>
+    <w:lvl w:ilvl="0" w:tplc="0409000F">
+      <w:start w:val="1"/>
+      <w:numFmt w:val="decimal"/>
+      <w:lvlText w:val="%1."/>
+      <w:lvlJc w:val="left"/>
+      <w:pPr>
+        <w:ind w:left="720" w:hanging="360"/>
+      </w:pPr>
+    </w:lvl>
+    <w:lvl w:ilvl="1" w:tplc="04090019" w:tentative="1">
+      <w:start w:val="1"/>
+      <w:numFmt w:val="lowerLetter"/>
+      <w:lvlText w:val="%2."/>
+      <w:lvlJc w:val="left"/>
+      <w:pPr>
+        <w:ind w:left="1440" w:hanging="360"/>
+      </w:pPr>
+    </w:lvl>
+    <w:lvl w:ilvl="2" w:tplc="0409001B" w:tentative="1">
+      <w:start w:val="1"/>
+      <w:numFmt w:val="lowerRoman"/>
+      <w:lvlText w:val="%3."/>
+      <w:lvlJc w:val="right"/>
+      <w:pPr>
+        <w:ind w:left="2160" w:hanging="180"/>
+      </w:pPr>
+    </w:lvl>
+    <w:lvl w:ilvl="3" w:tplc="0409000F" w:tentative="1">
+      <w:start w:val="1"/>
+      <w:numFmt w:val="decimal"/>
+      <w:lvlText w:val="%4."/>
+      <w:lvlJc w:val="left"/>
+      <w:pPr>
+        <w:ind w:left="2880" w:hanging="360"/>
+      </w:pPr>
+    </w:lvl>
+    <w:lvl w:ilvl="4" w:tplc="04090019" w:tentative="1">
+      <w:start w:val="1"/>
+      <w:numFmt w:val="lowerLetter"/>
+      <w:lvlText w:val="%5."/>
+      <w:lvlJc w:val="left"/>
+      <w:pPr>
+        <w:ind w:left="3600" w:hanging="360"/>
+      </w:pPr>
+    </w:lvl>
+    <w:lvl w:ilvl="5" w:tplc="0409001B" w:tentative="1">
+      <w:start w:val="1"/>
+      <w:numFmt w:val="lowerRoman"/>
+      <w:lvlText w:val="%6."/>
+      <w:lvlJc w:val="right"/>
+      <w:pPr>
+        <w:ind w:left="4320" w:hanging="180"/>
+      </w:pPr>
+    </w:lvl>
+    <w:lvl w:ilvl="6" w:tplc="0409000F" w:tentative="1">
+      <w:start w:val="1"/>
+      <w:numFmt w:val="decimal"/>
+      <w:lvlText w:val="%7."/>
+      <w:lvlJc w:val="left"/>
+      <w:pPr>
+        <w:ind w:left="5040" w:hanging="360"/>
+      </w:pPr>
+    </w:lvl>
+    <w:lvl w:ilvl="7" w:tplc="04090019" w:tentative="1">
+      <w:start w:val="1"/>
+      <w:numFmt w:val="lowerLetter"/>
+      <w:lvlText w:val="%8."/>
+      <w:lvlJc w:val="left"/>
+      <w:pPr>
+        <w:ind w:left="5760" w:hanging="360"/>
+      </w:pPr>
+    </w:lvl>
+    <w:lvl w:ilvl="8" w:tplc="0409001B" w:tentative="1">
+      <w:start w:val="1"/>
+      <w:numFmt w:val="lowerRoman"/>
+      <w:lvlText w:val="%9."/>
+      <w:lvlJc w:val="right"/>
+      <w:pPr>
+        <w:ind w:left="6480" w:hanging="180"/>
+      </w:pPr>
+    </w:lvl>
+  </w:abstractNum>
+  <w:abstractNum w:abstractNumId="11" w15:restartNumberingAfterBreak="0">
+    <w:nsid w:val="7060615B"/>
+    <w:multiLevelType w:val="hybridMultilevel"/>
+    <w:tmpl w:val="8C5E9CA2"/>
+    <w:lvl w:ilvl="0" w:tplc="FFFFFFFF">
+      <w:start w:val="1"/>
+      <w:numFmt w:val="decimal"/>
+      <w:lvlText w:val="%1."/>
+      <w:lvlJc w:val="left"/>
+      <w:pPr>
+        <w:ind w:left="720" w:hanging="360"/>
+      </w:pPr>
+    </w:lvl>
+    <w:lvl w:ilvl="1" w:tplc="FFFFFFFF" w:tentative="1">
+      <w:start w:val="1"/>
+      <w:numFmt w:val="lowerLetter"/>
+      <w:lvlText w:val="%2."/>
+      <w:lvlJc w:val="left"/>
+      <w:pPr>
+        <w:ind w:left="1440" w:hanging="360"/>
+      </w:pPr>
+    </w:lvl>
+    <w:lvl w:ilvl="2" w:tplc="FFFFFFFF" w:tentative="1">
+      <w:start w:val="1"/>
+      <w:numFmt w:val="lowerRoman"/>
+      <w:lvlText w:val="%3."/>
+      <w:lvlJc w:val="right"/>
+      <w:pPr>
+        <w:ind w:left="2160" w:hanging="180"/>
+      </w:pPr>
+    </w:lvl>
+    <w:lvl w:ilvl="3" w:tplc="FFFFFFFF" w:tentative="1">
+      <w:start w:val="1"/>
+      <w:numFmt w:val="decimal"/>
+      <w:lvlText w:val="%4."/>
+      <w:lvlJc w:val="left"/>
+      <w:pPr>
+        <w:ind w:left="2880" w:hanging="360"/>
+      </w:pPr>
+    </w:lvl>
+    <w:lvl w:ilvl="4" w:tplc="FFFFFFFF" w:tentative="1">
+      <w:start w:val="1"/>
+      <w:numFmt w:val="lowerLetter"/>
+      <w:lvlText w:val="%5."/>
+      <w:lvlJc w:val="left"/>
+      <w:pPr>
+        <w:ind w:left="3600" w:hanging="360"/>
+      </w:pPr>
+    </w:lvl>
+    <w:lvl w:ilvl="5" w:tplc="FFFFFFFF" w:tentative="1">
+      <w:start w:val="1"/>
+      <w:numFmt w:val="lowerRoman"/>
+      <w:lvlText w:val="%6."/>
+      <w:lvlJc w:val="right"/>
+      <w:pPr>
+        <w:ind w:left="4320" w:hanging="180"/>
+      </w:pPr>
+    </w:lvl>
+    <w:lvl w:ilvl="6" w:tplc="FFFFFFFF" w:tentative="1">
+      <w:start w:val="1"/>
+      <w:numFmt w:val="decimal"/>
+      <w:lvlText w:val="%7."/>
+      <w:lvlJc w:val="left"/>
+      <w:pPr>
+        <w:ind w:left="5040" w:hanging="360"/>
+      </w:pPr>
+    </w:lvl>
+    <w:lvl w:ilvl="7" w:tplc="FFFFFFFF" w:tentative="1">
+      <w:start w:val="1"/>
+      <w:numFmt w:val="lowerLetter"/>
+      <w:lvlText w:val="%8."/>
+      <w:lvlJc w:val="left"/>
+      <w:pPr>
+        <w:ind w:left="5760" w:hanging="360"/>
+      </w:pPr>
+    </w:lvl>
+    <w:lvl w:ilvl="8" w:tplc="FFFFFFFF" w:tentative="1">
+      <w:start w:val="1"/>
+      <w:numFmt w:val="lowerRoman"/>
+      <w:lvlText w:val="%9."/>
+      <w:lvlJc w:val="right"/>
+      <w:pPr>
+        <w:ind w:left="6480" w:hanging="180"/>
+      </w:pPr>
+    </w:lvl>
+  </w:abstractNum>
+  <w:abstractNum w:abstractNumId="12" w15:restartNumberingAfterBreak="0">
+    <w:nsid w:val="728B180D"/>
+    <w:multiLevelType w:val="hybridMultilevel"/>
+    <w:tmpl w:val="D660B912"/>
+    <w:lvl w:ilvl="0" w:tplc="0409000F">
+      <w:start w:val="1"/>
+      <w:numFmt w:val="decimal"/>
+      <w:lvlText w:val="%1."/>
+      <w:lvlJc w:val="left"/>
+      <w:pPr>
+        <w:ind w:left="720" w:hanging="360"/>
+      </w:pPr>
+    </w:lvl>
+    <w:lvl w:ilvl="1" w:tplc="04090019" w:tentative="1">
+      <w:start w:val="1"/>
+      <w:numFmt w:val="lowerLetter"/>
+      <w:lvlText w:val="%2."/>
+      <w:lvlJc w:val="left"/>
+      <w:pPr>
+        <w:ind w:left="1440" w:hanging="360"/>
+      </w:pPr>
+    </w:lvl>
+    <w:lvl w:ilvl="2" w:tplc="0409001B" w:tentative="1">
+      <w:start w:val="1"/>
+      <w:numFmt w:val="lowerRoman"/>
+      <w:lvlText w:val="%3."/>
+      <w:lvlJc w:val="right"/>
+      <w:pPr>
+        <w:ind w:left="2160" w:hanging="180"/>
+      </w:pPr>
+    </w:lvl>
+    <w:lvl w:ilvl="3" w:tplc="0409000F" w:tentative="1">
+      <w:start w:val="1"/>
+      <w:numFmt w:val="decimal"/>
+      <w:lvlText w:val="%4."/>
+      <w:lvlJc w:val="left"/>
+      <w:pPr>
+        <w:ind w:left="2880" w:hanging="360"/>
+      </w:pPr>
+    </w:lvl>
+    <w:lvl w:ilvl="4" w:tplc="04090019" w:tentative="1">
+      <w:start w:val="1"/>
+      <w:numFmt w:val="lowerLetter"/>
+      <w:lvlText w:val="%5."/>
+      <w:lvlJc w:val="left"/>
+      <w:pPr>
+        <w:ind w:left="3600" w:hanging="360"/>
+      </w:pPr>
+    </w:lvl>
+    <w:lvl w:ilvl="5" w:tplc="0409001B" w:tentative="1">
+      <w:start w:val="1"/>
+      <w:numFmt w:val="lowerRoman"/>
+      <w:lvlText w:val="%6."/>
+      <w:lvlJc w:val="right"/>
+      <w:pPr>
+        <w:ind w:left="4320" w:hanging="180"/>
+      </w:pPr>
+    </w:lvl>
+    <w:lvl w:ilvl="6" w:tplc="0409000F" w:tentative="1">
+      <w:start w:val="1"/>
+      <w:numFmt w:val="decimal"/>
+      <w:lvlText w:val="%7."/>
+      <w:lvlJc w:val="left"/>
+      <w:pPr>
+        <w:ind w:left="5040" w:hanging="360"/>
+      </w:pPr>
+    </w:lvl>
+    <w:lvl w:ilvl="7" w:tplc="04090019" w:tentative="1">
+      <w:start w:val="1"/>
+      <w:numFmt w:val="lowerLetter"/>
+      <w:lvlText w:val="%8."/>
+      <w:lvlJc w:val="left"/>
+      <w:pPr>
+        <w:ind w:left="5760" w:hanging="360"/>
+      </w:pPr>
+    </w:lvl>
+    <w:lvl w:ilvl="8" w:tplc="0409001B" w:tentative="1">
+      <w:start w:val="1"/>
+      <w:numFmt w:val="lowerRoman"/>
+      <w:lvlText w:val="%9."/>
+      <w:lvlJc w:val="right"/>
+      <w:pPr>
+        <w:ind w:left="6480" w:hanging="180"/>
+      </w:pPr>
+    </w:lvl>
+  </w:abstractNum>
+  <w:abstractNum w:abstractNumId="13" w15:restartNumberingAfterBreak="0">
+    <w:nsid w:val="773E4666"/>
+    <w:multiLevelType w:val="hybridMultilevel"/>
+    <w:tmpl w:val="D8166DCA"/>
+    <w:lvl w:ilvl="0" w:tplc="04090001">
+      <w:start w:val="1"/>
+      <w:numFmt w:val="bullet"/>
+      <w:lvlText w:val=""/>
+      <w:lvlJc w:val="left"/>
+      <w:pPr>
+        <w:ind w:left="720" w:hanging="360"/>
+      </w:pPr>
+      <w:rPr>
+        <w:rFonts w:ascii="Symbol" w:hAnsi="Symbol" w:hint="default"/>
+      </w:rPr>
+    </w:lvl>
+    <w:lvl w:ilvl="1" w:tplc="04090003" w:tentative="1">
+      <w:start w:val="1"/>
+      <w:numFmt w:val="bullet"/>
+      <w:lvlText w:val="o"/>
+      <w:lvlJc w:val="left"/>
+      <w:pPr>
+        <w:ind w:left="1440" w:hanging="360"/>
+      </w:pPr>
+      <w:rPr>
+        <w:rFonts w:ascii="Courier New" w:hAnsi="Courier New" w:hint="default"/>
+      </w:rPr>
+    </w:lvl>
+    <w:lvl w:ilvl="2" w:tplc="04090005" w:tentative="1">
+      <w:start w:val="1"/>
+      <w:numFmt w:val="bullet"/>
+      <w:lvlText w:val=""/>
+      <w:lvlJc w:val="left"/>
+      <w:pPr>
+        <w:ind w:left="2160" w:hanging="360"/>
+      </w:pPr>
+      <w:rPr>
+        <w:rFonts w:ascii="Wingdings" w:hAnsi="Wingdings" w:hint="default"/>
+      </w:rPr>
+    </w:lvl>
+    <w:lvl w:ilvl="3" w:tplc="04090001" w:tentative="1">
+      <w:start w:val="1"/>
+      <w:numFmt w:val="bullet"/>
+      <w:lvlText w:val=""/>
+      <w:lvlJc w:val="left"/>
+      <w:pPr>
+        <w:ind w:left="2880" w:hanging="360"/>
+      </w:pPr>
+      <w:rPr>
+        <w:rFonts w:ascii="Symbol" w:hAnsi="Symbol" w:hint="default"/>
+      </w:rPr>
+    </w:lvl>
+    <w:lvl w:ilvl="4" w:tplc="04090003" w:tentative="1">
+      <w:start w:val="1"/>
+      <w:numFmt w:val="bullet"/>
+      <w:lvlText w:val="o"/>
+      <w:lvlJc w:val="left"/>
+      <w:pPr>
+        <w:ind w:left="3600" w:hanging="360"/>
+      </w:pPr>
+      <w:rPr>
+        <w:rFonts w:ascii="Courier New" w:hAnsi="Courier New" w:hint="default"/>
+      </w:rPr>
+    </w:lvl>
+    <w:lvl w:ilvl="5" w:tplc="04090005" w:tentative="1">
+      <w:start w:val="1"/>
+      <w:numFmt w:val="bullet"/>
+      <w:lvlText w:val=""/>
+      <w:lvlJc w:val="left"/>
+      <w:pPr>
+        <w:ind w:left="4320" w:hanging="360"/>
+      </w:pPr>
+      <w:rPr>
+        <w:rFonts w:ascii="Wingdings" w:hAnsi="Wingdings" w:hint="default"/>
+      </w:rPr>
+    </w:lvl>
+    <w:lvl w:ilvl="6" w:tplc="04090001" w:tentative="1">
+      <w:start w:val="1"/>
+      <w:numFmt w:val="bullet"/>
+      <w:lvlText w:val=""/>
+      <w:lvlJc w:val="left"/>
+      <w:pPr>
+        <w:ind w:left="5040" w:hanging="360"/>
+      </w:pPr>
+      <w:rPr>
+        <w:rFonts w:ascii="Symbol" w:hAnsi="Symbol" w:hint="default"/>
+      </w:rPr>
+    </w:lvl>
+    <w:lvl w:ilvl="7" w:tplc="04090003" w:tentative="1">
+      <w:start w:val="1"/>
+      <w:numFmt w:val="bullet"/>
+      <w:lvlText w:val="o"/>
+      <w:lvlJc w:val="left"/>
+      <w:pPr>
+        <w:ind w:left="5760" w:hanging="360"/>
+      </w:pPr>
+      <w:rPr>
+        <w:rFonts w:ascii="Courier New" w:hAnsi="Courier New" w:hint="default"/>
+      </w:rPr>
+    </w:lvl>
+    <w:lvl w:ilvl="8" w:tplc="04090005" w:tentative="1">
+      <w:start w:val="1"/>
+      <w:numFmt w:val="bullet"/>
+      <w:lvlText w:val=""/>
+      <w:lvlJc w:val="left"/>
+      <w:pPr>
+        <w:ind w:left="6480" w:hanging="360"/>
+      </w:pPr>
+      <w:rPr>
+        <w:rFonts w:ascii="Wingdings" w:hAnsi="Wingdings" w:hint="default"/>
+      </w:rPr>
+    </w:lvl>
+  </w:abstractNum>
+  <w:abstractNum w:abstractNumId="14" w15:restartNumberingAfterBreak="0">
+    <w:nsid w:val="7F9C4EA7"/>
+    <w:multiLevelType w:val="hybridMultilevel"/>
+    <w:tmpl w:val="4C5E2666"/>
+    <w:lvl w:ilvl="0" w:tplc="FFFFFFFF">
+      <w:start w:val="1"/>
+      <w:numFmt w:val="decimal"/>
+      <w:lvlText w:val="%1."/>
+      <w:lvlJc w:val="left"/>
+      <w:pPr>
+        <w:ind w:left="1080" w:hanging="360"/>
+      </w:pPr>
+      <w:rPr>
+        <w:rFonts w:hint="default"/>
+      </w:rPr>
+    </w:lvl>
+    <w:lvl w:ilvl="1" w:tplc="04090019" w:tentative="1">
+      <w:start w:val="1"/>
+      <w:numFmt w:val="lowerLetter"/>
+      <w:lvlText w:val="%2."/>
+      <w:lvlJc w:val="left"/>
+      <w:pPr>
+        <w:ind w:left="1440" w:hanging="360"/>
+      </w:pPr>
+    </w:lvl>
+    <w:lvl w:ilvl="2" w:tplc="0409001B" w:tentative="1">
+      <w:start w:val="1"/>
+      <w:numFmt w:val="lowerRoman"/>
+      <w:lvlText w:val="%3."/>
+      <w:lvlJc w:val="right"/>
+      <w:pPr>
+        <w:ind w:left="2160" w:hanging="180"/>
+      </w:pPr>
+    </w:lvl>
+    <w:lvl w:ilvl="3" w:tplc="0409000F" w:tentative="1">
+      <w:start w:val="1"/>
+      <w:numFmt w:val="decimal"/>
+      <w:lvlText w:val="%4."/>
+      <w:lvlJc w:val="left"/>
+      <w:pPr>
+        <w:ind w:left="2880" w:hanging="360"/>
+      </w:pPr>
+    </w:lvl>
+    <w:lvl w:ilvl="4" w:tplc="04090019" w:tentative="1">
+      <w:start w:val="1"/>
+      <w:numFmt w:val="lowerLetter"/>
+      <w:lvlText w:val="%5."/>
+      <w:lvlJc w:val="left"/>
+      <w:pPr>
+        <w:ind w:left="3600" w:hanging="360"/>
+      </w:pPr>
+    </w:lvl>
+    <w:lvl w:ilvl="5" w:tplc="0409001B" w:tentative="1">
+      <w:start w:val="1"/>
+      <w:numFmt w:val="lowerRoman"/>
+      <w:lvlText w:val="%6."/>
+      <w:lvlJc w:val="right"/>
+      <w:pPr>
+        <w:ind w:left="4320" w:hanging="180"/>
+      </w:pPr>
+    </w:lvl>
+    <w:lvl w:ilvl="6" w:tplc="0409000F" w:tentative="1">
+      <w:start w:val="1"/>
+      <w:numFmt w:val="decimal"/>
+      <w:lvlText w:val="%7."/>
+      <w:lvlJc w:val="left"/>
+      <w:pPr>
+        <w:ind w:left="5040" w:hanging="360"/>
+      </w:pPr>
+    </w:lvl>
+    <w:lvl w:ilvl="7" w:tplc="04090019" w:tentative="1">
+      <w:start w:val="1"/>
+      <w:numFmt w:val="lowerLetter"/>
+      <w:lvlText w:val="%8."/>
+      <w:lvlJc w:val="left"/>
+      <w:pPr>
+        <w:ind w:left="5760" w:hanging="360"/>
+      </w:pPr>
+    </w:lvl>
+    <w:lvl w:ilvl="8" w:tplc="0409001B" w:tentative="1">
+      <w:start w:val="1"/>
+      <w:numFmt w:val="lowerRoman"/>
+      <w:lvlText w:val="%9."/>
+      <w:lvlJc w:val="right"/>
+      <w:pPr>
+        <w:ind w:left="6480" w:hanging="180"/>
+      </w:pPr>
+    </w:lvl>
+  </w:abstractNum>
   <w:num w:numId="1" w16cid:durableId="470054524">
+    <w:abstractNumId w:val="3"/>
+  </w:num>
+  <w:num w:numId="2" w16cid:durableId="1390226320">
+    <w:abstractNumId w:val="10"/>
+  </w:num>
+  <w:num w:numId="3" w16cid:durableId="853569442">
+    <w:abstractNumId w:val="9"/>
+  </w:num>
+  <w:num w:numId="4" w16cid:durableId="1802848316">
+    <w:abstractNumId w:val="13"/>
+  </w:num>
+  <w:num w:numId="5" w16cid:durableId="1753312729">
+    <w:abstractNumId w:val="8"/>
+  </w:num>
+  <w:num w:numId="6" w16cid:durableId="82189880">
+    <w:abstractNumId w:val="12"/>
+  </w:num>
+  <w:num w:numId="7" w16cid:durableId="1815953657">
+    <w:abstractNumId w:val="7"/>
+  </w:num>
+  <w:num w:numId="8" w16cid:durableId="1967731626">
+    <w:abstractNumId w:val="4"/>
+  </w:num>
+  <w:num w:numId="9" w16cid:durableId="634413638">
+    <w:abstractNumId w:val="11"/>
+  </w:num>
+  <w:num w:numId="10" w16cid:durableId="133837319">
     <w:abstractNumId w:val="0"/>
+  </w:num>
+  <w:num w:numId="11" w16cid:durableId="1020930659">
+    <w:abstractNumId w:val="5"/>
+  </w:num>
+  <w:num w:numId="12" w16cid:durableId="231084854">
+    <w:abstractNumId w:val="2"/>
+  </w:num>
+  <w:num w:numId="13" w16cid:durableId="1433472541">
+    <w:abstractNumId w:val="1"/>
+  </w:num>
+  <w:num w:numId="14" w16cid:durableId="166673738">
+    <w:abstractNumId w:val="14"/>
+  </w:num>
+  <w:num w:numId="15" w16cid:durableId="388500230">
+    <w:abstractNumId w:val="6"/>
   </w:num>
 </w:numbering>
 </file>
@@ -1440,7 +5406,7 @@
   <w:style w:type="paragraph" w:default="1" w:styleId="Normal">
     <w:name w:val="Normal"/>
     <w:qFormat/>
-    <w:rsid w:val="00411104"/>
+    <w:rsid w:val="00ED6B78"/>
     <w:pPr>
       <w:spacing w:after="0" w:line="240" w:lineRule="auto"/>
     </w:pPr>
@@ -2001,6 +5967,29 @@
       <w:spacing w:val="5"/>
     </w:rPr>
   </w:style>
+  <w:style w:type="character" w:styleId="Hyperlink">
+    <w:name w:val="Hyperlink"/>
+    <w:basedOn w:val="DefaultParagraphFont"/>
+    <w:uiPriority w:val="99"/>
+    <w:unhideWhenUsed/>
+    <w:rsid w:val="006C5ADA"/>
+    <w:rPr>
+      <w:color w:val="467886" w:themeColor="hyperlink"/>
+      <w:u w:val="single"/>
+    </w:rPr>
+  </w:style>
+  <w:style w:type="character" w:styleId="UnresolvedMention">
+    <w:name w:val="Unresolved Mention"/>
+    <w:basedOn w:val="DefaultParagraphFont"/>
+    <w:uiPriority w:val="99"/>
+    <w:semiHidden/>
+    <w:unhideWhenUsed/>
+    <w:rsid w:val="006C5ADA"/>
+    <w:rPr>
+      <w:color w:val="605E5C"/>
+      <w:shd w:val="clear" w:color="auto" w:fill="E1DFDD"/>
+    </w:rPr>
+  </w:style>
 </w:styles>
 </file>
 

</xml_diff>